<commit_message>
docx and update preprocess
</commit_message>
<xml_diff>
--- a/640610653_NN report.docx
+++ b/640610653_NN report.docx
@@ -92,7 +92,7 @@
       <w:pPr>
         <w:spacing w:after="0"/>
         <w:rPr>
-          <w:rFonts w:ascii="TH SarabunPSK" w:hAnsi="TH SarabunPSK" w:cs="TH SarabunPSK" w:hint="cs"/>
+          <w:rFonts w:ascii="TH SarabunPSK" w:hAnsi="TH SarabunPSK" w:cs="TH SarabunPSK"/>
           <w:sz w:val="48"/>
           <w:szCs w:val="48"/>
         </w:rPr>
@@ -175,8 +175,8 @@
         <w:jc w:val="center"/>
         <w:rPr>
           <w:rFonts w:ascii="TH SarabunPSK" w:hAnsi="TH SarabunPSK" w:cs="TH SarabunPSK"/>
-          <w:sz w:val="24"/>
-          <w:szCs w:val="24"/>
+          <w:sz w:val="36"/>
+          <w:szCs w:val="36"/>
           <w:lang w:val="en-GB"/>
         </w:rPr>
       </w:pPr>
@@ -203,8 +203,8 @@
           <w:rFonts w:ascii="TH SarabunPSK" w:hAnsi="TH SarabunPSK" w:cs="TH SarabunPSK"/>
           <w:b/>
           <w:bCs/>
-          <w:sz w:val="32"/>
-          <w:szCs w:val="32"/>
+          <w:sz w:val="36"/>
+          <w:szCs w:val="36"/>
           <w:lang w:val="en-GB"/>
         </w:rPr>
         <w:t>Breast Cancer Wisconsin (Original)</w:t>
@@ -319,7 +319,7 @@
         <w:spacing w:after="0"/>
         <w:jc w:val="center"/>
         <w:rPr>
-          <w:rFonts w:ascii="TH SarabunPSK" w:hAnsi="TH SarabunPSK" w:cs="TH SarabunPSK" w:hint="cs"/>
+          <w:rFonts w:ascii="TH SarabunPSK" w:hAnsi="TH SarabunPSK" w:cs="TH SarabunPSK"/>
           <w:sz w:val="36"/>
           <w:szCs w:val="36"/>
         </w:rPr>
@@ -378,7 +378,7 @@
         <w:spacing w:after="0"/>
         <w:jc w:val="center"/>
         <w:rPr>
-          <w:rFonts w:ascii="TH SarabunPSK" w:hAnsi="TH SarabunPSK" w:cs="TH SarabunPSK" w:hint="cs"/>
+          <w:rFonts w:ascii="TH SarabunPSK" w:hAnsi="TH SarabunPSK" w:cs="TH SarabunPSK"/>
           <w:sz w:val="36"/>
           <w:szCs w:val="36"/>
         </w:rPr>
@@ -417,7 +417,7 @@
         <w:spacing w:after="0"/>
         <w:jc w:val="center"/>
         <w:rPr>
-          <w:rFonts w:ascii="TH SarabunPSK" w:hAnsi="TH SarabunPSK" w:cs="TH SarabunPSK" w:hint="cs"/>
+          <w:rFonts w:ascii="TH SarabunPSK" w:hAnsi="TH SarabunPSK" w:cs="TH SarabunPSK"/>
           <w:sz w:val="36"/>
           <w:szCs w:val="36"/>
         </w:rPr>
@@ -1028,31 +1028,7 @@
           <w:cs/>
           <w:lang w:val="en-GB"/>
         </w:rPr>
-        <w:t xml:space="preserve">สามารถใช้ </w:t>
-      </w:r>
-      <w:proofErr w:type="spellStart"/>
-      <w:r>
-        <w:rPr>
-          <w:rFonts w:ascii="TH SarabunPSK" w:hAnsi="TH SarabunPSK" w:cs="TH SarabunPSK"/>
-          <w:color w:val="0070C0"/>
-          <w:sz w:val="36"/>
-          <w:szCs w:val="36"/>
-          <w:cs/>
-          <w:lang w:val="en-GB"/>
-        </w:rPr>
-        <w:t>dataset</w:t>
-      </w:r>
-      <w:proofErr w:type="spellEnd"/>
-      <w:r>
-        <w:rPr>
-          <w:rFonts w:ascii="TH SarabunPSK" w:hAnsi="TH SarabunPSK" w:cs="TH SarabunPSK"/>
-          <w:color w:val="0070C0"/>
-          <w:sz w:val="36"/>
-          <w:szCs w:val="36"/>
-          <w:cs/>
-          <w:lang w:val="en-GB"/>
-        </w:rPr>
-        <w:t xml:space="preserve"> </w:t>
+        <w:t xml:space="preserve">สามารถใช้ dataset </w:t>
       </w:r>
       <w:r>
         <w:rPr>
@@ -1237,7 +1213,6 @@
           <w:color w:val="FF0000"/>
           <w:sz w:val="36"/>
           <w:szCs w:val="36"/>
-          <w:lang w:val="en-GB"/>
         </w:rPr>
       </w:pPr>
     </w:p>
@@ -1252,373 +1227,643 @@
         <w:spacing w:after="0" w:line="240" w:lineRule="auto"/>
         <w:rPr>
           <w:rFonts w:ascii="TH SarabunPSK" w:hAnsi="TH SarabunPSK" w:cs="TH SarabunPSK"/>
-          <w:sz w:val="36"/>
-          <w:szCs w:val="36"/>
-          <w:lang w:val="en-GB"/>
-        </w:rPr>
-      </w:pPr>
+          <w:sz w:val="32"/>
+          <w:szCs w:val="32"/>
+        </w:rPr>
+      </w:pPr>
+      <w:r>
+        <w:rPr>
+          <w:rFonts w:ascii="TH SarabunPSK" w:hAnsi="TH SarabunPSK" w:cs="TH SarabunPSK"/>
+          <w:sz w:val="32"/>
+          <w:szCs w:val="32"/>
+          <w:lang w:val="en-GB"/>
+        </w:rPr>
+        <w:t>Breast Cancer Wisconsin</w:t>
+      </w:r>
+      <w:r>
+        <w:rPr>
+          <w:rFonts w:ascii="TH SarabunPSK" w:hAnsi="TH SarabunPSK" w:cs="TH SarabunPSK" w:hint="cs"/>
+          <w:sz w:val="32"/>
+          <w:szCs w:val="32"/>
+          <w:cs/>
+          <w:lang w:val="en-GB"/>
+        </w:rPr>
+        <w:t xml:space="preserve"> มี </w:t>
+      </w:r>
+      <w:r>
+        <w:rPr>
+          <w:rFonts w:ascii="TH SarabunPSK" w:hAnsi="TH SarabunPSK" w:cs="TH SarabunPSK"/>
+          <w:b/>
+          <w:bCs/>
+          <w:sz w:val="32"/>
+          <w:szCs w:val="32"/>
+        </w:rPr>
+        <w:t>2 class</w:t>
+      </w:r>
+      <w:r>
+        <w:rPr>
+          <w:rFonts w:ascii="TH SarabunPSK" w:hAnsi="TH SarabunPSK" w:cs="TH SarabunPSK"/>
+          <w:sz w:val="32"/>
+          <w:szCs w:val="32"/>
+        </w:rPr>
+        <w:t xml:space="preserve"> </w:t>
+      </w:r>
+      <w:r>
+        <w:rPr>
+          <w:rFonts w:ascii="TH SarabunPSK" w:hAnsi="TH SarabunPSK" w:cs="TH SarabunPSK" w:hint="cs"/>
+          <w:sz w:val="32"/>
+          <w:szCs w:val="32"/>
+          <w:cs/>
+        </w:rPr>
+        <w:t>ใน</w:t>
+      </w:r>
+      <w:proofErr w:type="spellStart"/>
+      <w:r>
+        <w:rPr>
+          <w:rFonts w:ascii="TH SarabunPSK" w:hAnsi="TH SarabunPSK" w:cs="TH SarabunPSK"/>
+          <w:sz w:val="32"/>
+          <w:szCs w:val="32"/>
+        </w:rPr>
+        <w:t>cloumn</w:t>
+      </w:r>
+      <w:proofErr w:type="spellEnd"/>
+      <w:r>
+        <w:rPr>
+          <w:rFonts w:ascii="TH SarabunPSK" w:hAnsi="TH SarabunPSK" w:cs="TH SarabunPSK" w:hint="cs"/>
+          <w:sz w:val="32"/>
+          <w:szCs w:val="32"/>
+          <w:cs/>
+        </w:rPr>
+        <w:t xml:space="preserve">สุดท้ายได้แก่ </w:t>
+      </w:r>
+      <w:r>
+        <w:rPr>
+          <w:rFonts w:ascii="TH SarabunPSK" w:hAnsi="TH SarabunPSK" w:cs="TH SarabunPSK"/>
+          <w:sz w:val="32"/>
+          <w:szCs w:val="32"/>
+        </w:rPr>
+        <w:t xml:space="preserve">2 </w:t>
+      </w:r>
+      <w:r>
+        <w:rPr>
+          <w:rFonts w:ascii="TH SarabunPSK" w:hAnsi="TH SarabunPSK" w:cs="TH SarabunPSK" w:hint="cs"/>
+          <w:sz w:val="32"/>
+          <w:szCs w:val="32"/>
+          <w:cs/>
+        </w:rPr>
+        <w:t>คือ</w:t>
+      </w:r>
+      <w:r>
+        <w:rPr>
+          <w:rFonts w:ascii="TH SarabunPSK" w:hAnsi="TH SarabunPSK" w:cs="TH SarabunPSK"/>
+          <w:sz w:val="32"/>
+          <w:szCs w:val="32"/>
+        </w:rPr>
+        <w:t xml:space="preserve">class </w:t>
+      </w:r>
+      <w:r>
+        <w:rPr>
+          <w:rFonts w:ascii="TH SarabunPSK" w:hAnsi="TH SarabunPSK" w:cs="TH SarabunPSK"/>
+          <w:sz w:val="32"/>
+          <w:szCs w:val="32"/>
+        </w:rPr>
+        <w:t>benign</w:t>
+      </w:r>
+      <w:r>
+        <w:rPr>
+          <w:rFonts w:ascii="TH SarabunPSK" w:hAnsi="TH SarabunPSK" w:cs="TH SarabunPSK"/>
+          <w:sz w:val="32"/>
+          <w:szCs w:val="32"/>
+        </w:rPr>
+        <w:t xml:space="preserve"> </w:t>
+      </w:r>
+      <w:r>
+        <w:rPr>
+          <w:rFonts w:ascii="TH SarabunPSK" w:hAnsi="TH SarabunPSK" w:cs="TH SarabunPSK" w:hint="cs"/>
+          <w:sz w:val="32"/>
+          <w:szCs w:val="32"/>
+          <w:cs/>
+        </w:rPr>
+        <w:t xml:space="preserve">และ </w:t>
+      </w:r>
+      <w:r>
+        <w:rPr>
+          <w:rFonts w:ascii="TH SarabunPSK" w:hAnsi="TH SarabunPSK" w:cs="TH SarabunPSK"/>
+          <w:sz w:val="32"/>
+          <w:szCs w:val="32"/>
+          <w:cs/>
+        </w:rPr>
+        <w:t>4</w:t>
+      </w:r>
+      <w:r>
+        <w:rPr>
+          <w:rFonts w:ascii="TH SarabunPSK" w:hAnsi="TH SarabunPSK" w:cs="TH SarabunPSK" w:hint="cs"/>
+          <w:sz w:val="32"/>
+          <w:szCs w:val="32"/>
+          <w:cs/>
+        </w:rPr>
+        <w:t xml:space="preserve"> </w:t>
+      </w:r>
+      <w:r>
+        <w:rPr>
+          <w:rFonts w:ascii="TH SarabunPSK" w:hAnsi="TH SarabunPSK" w:cs="TH SarabunPSK" w:hint="cs"/>
+          <w:sz w:val="32"/>
+          <w:szCs w:val="32"/>
+          <w:cs/>
+        </w:rPr>
+        <w:t>คือ</w:t>
+      </w:r>
+      <w:r>
+        <w:rPr>
+          <w:rFonts w:ascii="TH SarabunPSK" w:hAnsi="TH SarabunPSK" w:cs="TH SarabunPSK"/>
+          <w:sz w:val="32"/>
+          <w:szCs w:val="32"/>
+        </w:rPr>
+        <w:t>class malignant</w:t>
+      </w:r>
+      <w:r>
+        <w:rPr>
+          <w:rFonts w:ascii="TH SarabunPSK" w:hAnsi="TH SarabunPSK" w:cs="TH SarabunPSK"/>
+          <w:sz w:val="32"/>
+          <w:szCs w:val="32"/>
+        </w:rPr>
+        <w:t xml:space="preserve">, </w:t>
+      </w:r>
+      <w:r>
+        <w:rPr>
+          <w:rFonts w:ascii="TH SarabunPSK" w:hAnsi="TH SarabunPSK" w:cs="TH SarabunPSK" w:hint="cs"/>
+          <w:sz w:val="32"/>
+          <w:szCs w:val="32"/>
+          <w:cs/>
+        </w:rPr>
+        <w:t xml:space="preserve">และมี </w:t>
+      </w:r>
+      <w:r>
+        <w:rPr>
+          <w:rFonts w:ascii="TH SarabunPSK" w:hAnsi="TH SarabunPSK" w:cs="TH SarabunPSK"/>
+          <w:b/>
+          <w:bCs/>
+          <w:sz w:val="32"/>
+          <w:szCs w:val="32"/>
+        </w:rPr>
+        <w:t>9 Attribute</w:t>
+      </w:r>
+      <w:r>
+        <w:rPr>
+          <w:rFonts w:ascii="TH SarabunPSK" w:hAnsi="TH SarabunPSK" w:cs="TH SarabunPSK"/>
+          <w:sz w:val="32"/>
+          <w:szCs w:val="32"/>
+        </w:rPr>
+        <w:t xml:space="preserve"> </w:t>
+      </w:r>
+      <w:r>
+        <w:rPr>
+          <w:rFonts w:ascii="TH SarabunPSK" w:hAnsi="TH SarabunPSK" w:cs="TH SarabunPSK" w:hint="cs"/>
+          <w:sz w:val="32"/>
+          <w:szCs w:val="32"/>
+          <w:cs/>
+        </w:rPr>
+        <w:t xml:space="preserve">ได้แก่ </w:t>
+      </w:r>
+      <w:proofErr w:type="gramStart"/>
+      <w:r>
+        <w:rPr>
+          <w:rFonts w:ascii="TH SarabunPSK" w:hAnsi="TH SarabunPSK" w:cs="TH SarabunPSK"/>
+          <w:sz w:val="32"/>
+          <w:szCs w:val="32"/>
+        </w:rPr>
+        <w:t>1.</w:t>
+      </w:r>
+      <w:r>
+        <w:rPr>
+          <w:rFonts w:ascii="TH SarabunPSK" w:hAnsi="TH SarabunPSK" w:cs="TH SarabunPSK"/>
+          <w:sz w:val="32"/>
+          <w:szCs w:val="32"/>
+        </w:rPr>
+        <w:t>Clump</w:t>
+      </w:r>
+      <w:proofErr w:type="gramEnd"/>
+      <w:r>
+        <w:rPr>
+          <w:rFonts w:ascii="TH SarabunPSK" w:hAnsi="TH SarabunPSK" w:cs="TH SarabunPSK"/>
+          <w:sz w:val="32"/>
+          <w:szCs w:val="32"/>
+        </w:rPr>
+        <w:t xml:space="preserve"> Thickness</w:t>
+      </w:r>
+      <w:r>
+        <w:rPr>
+          <w:rFonts w:ascii="TH SarabunPSK" w:hAnsi="TH SarabunPSK" w:cs="TH SarabunPSK"/>
+          <w:sz w:val="32"/>
+          <w:szCs w:val="32"/>
+        </w:rPr>
+        <w:t>, 2.</w:t>
+      </w:r>
+      <w:r>
+        <w:rPr>
+          <w:rFonts w:ascii="TH SarabunPSK" w:hAnsi="TH SarabunPSK" w:cs="TH SarabunPSK"/>
+          <w:sz w:val="32"/>
+          <w:szCs w:val="32"/>
+        </w:rPr>
+        <w:t>Uniformity of Cell Size</w:t>
+      </w:r>
+      <w:r>
+        <w:rPr>
+          <w:rFonts w:ascii="TH SarabunPSK" w:hAnsi="TH SarabunPSK" w:cs="TH SarabunPSK"/>
+          <w:sz w:val="32"/>
+          <w:szCs w:val="32"/>
+        </w:rPr>
+        <w:t>, 3.</w:t>
+      </w:r>
+      <w:r>
+        <w:rPr>
+          <w:rFonts w:ascii="TH SarabunPSK" w:hAnsi="TH SarabunPSK" w:cs="TH SarabunPSK"/>
+          <w:sz w:val="32"/>
+          <w:szCs w:val="32"/>
+        </w:rPr>
+        <w:t>Uniformity of Cell Shape</w:t>
+      </w:r>
+      <w:r>
+        <w:rPr>
+          <w:rFonts w:ascii="TH SarabunPSK" w:hAnsi="TH SarabunPSK" w:cs="TH SarabunPSK"/>
+          <w:sz w:val="32"/>
+          <w:szCs w:val="32"/>
+        </w:rPr>
+        <w:t>, 4.</w:t>
+      </w:r>
+      <w:r>
+        <w:rPr>
+          <w:rFonts w:ascii="TH SarabunPSK" w:hAnsi="TH SarabunPSK" w:cs="TH SarabunPSK"/>
+          <w:sz w:val="32"/>
+          <w:szCs w:val="32"/>
+        </w:rPr>
+        <w:t>Marginal Adhesion</w:t>
+      </w:r>
+      <w:r>
+        <w:rPr>
+          <w:rFonts w:ascii="TH SarabunPSK" w:hAnsi="TH SarabunPSK" w:cs="TH SarabunPSK"/>
+          <w:sz w:val="32"/>
+          <w:szCs w:val="32"/>
+        </w:rPr>
+        <w:t>, 5.</w:t>
+      </w:r>
+      <w:r>
+        <w:rPr>
+          <w:rFonts w:ascii="TH SarabunPSK" w:hAnsi="TH SarabunPSK" w:cs="TH SarabunPSK"/>
+          <w:sz w:val="32"/>
+          <w:szCs w:val="32"/>
+        </w:rPr>
+        <w:t>Single Epithelial Cell Size</w:t>
+      </w:r>
+      <w:r>
+        <w:rPr>
+          <w:rFonts w:ascii="TH SarabunPSK" w:hAnsi="TH SarabunPSK" w:cs="TH SarabunPSK"/>
+          <w:sz w:val="32"/>
+          <w:szCs w:val="32"/>
+        </w:rPr>
+        <w:t>, 6.</w:t>
+      </w:r>
+      <w:r>
+        <w:rPr>
+          <w:rFonts w:ascii="TH SarabunPSK" w:hAnsi="TH SarabunPSK" w:cs="TH SarabunPSK"/>
+          <w:sz w:val="32"/>
+          <w:szCs w:val="32"/>
+        </w:rPr>
+        <w:t>Bare Nuclei</w:t>
+      </w:r>
+      <w:r>
+        <w:rPr>
+          <w:rFonts w:ascii="TH SarabunPSK" w:hAnsi="TH SarabunPSK" w:cs="TH SarabunPSK"/>
+          <w:sz w:val="32"/>
+          <w:szCs w:val="32"/>
+        </w:rPr>
+        <w:t>, 7.</w:t>
+      </w:r>
+      <w:r>
+        <w:rPr>
+          <w:rFonts w:ascii="TH SarabunPSK" w:hAnsi="TH SarabunPSK" w:cs="TH SarabunPSK"/>
+          <w:sz w:val="32"/>
+          <w:szCs w:val="32"/>
+        </w:rPr>
+        <w:t>Bland Chromatin</w:t>
+      </w:r>
+      <w:r>
+        <w:rPr>
+          <w:rFonts w:ascii="TH SarabunPSK" w:hAnsi="TH SarabunPSK" w:cs="TH SarabunPSK"/>
+          <w:sz w:val="32"/>
+          <w:szCs w:val="32"/>
+        </w:rPr>
+        <w:t>, 8.</w:t>
+      </w:r>
+      <w:r>
+        <w:rPr>
+          <w:rFonts w:ascii="TH SarabunPSK" w:hAnsi="TH SarabunPSK" w:cs="TH SarabunPSK"/>
+          <w:sz w:val="32"/>
+          <w:szCs w:val="32"/>
+        </w:rPr>
+        <w:t>Normal Nucleoli</w:t>
+      </w:r>
+      <w:r>
+        <w:rPr>
+          <w:rFonts w:ascii="TH SarabunPSK" w:hAnsi="TH SarabunPSK" w:cs="TH SarabunPSK"/>
+          <w:sz w:val="32"/>
+          <w:szCs w:val="32"/>
+        </w:rPr>
+        <w:t>, 9.</w:t>
+      </w:r>
+      <w:r>
+        <w:rPr>
+          <w:rFonts w:ascii="TH SarabunPSK" w:hAnsi="TH SarabunPSK" w:cs="TH SarabunPSK"/>
+          <w:sz w:val="32"/>
+          <w:szCs w:val="32"/>
+        </w:rPr>
+        <w:t>Mitoses</w:t>
+      </w:r>
+      <w:r>
+        <w:rPr>
+          <w:rFonts w:ascii="TH SarabunPSK" w:hAnsi="TH SarabunPSK" w:cs="TH SarabunPSK"/>
+          <w:sz w:val="32"/>
+          <w:szCs w:val="32"/>
+        </w:rPr>
+        <w:t xml:space="preserve"> </w:t>
+      </w:r>
+      <w:r>
+        <w:rPr>
+          <w:rFonts w:ascii="TH SarabunPSK" w:hAnsi="TH SarabunPSK" w:cs="TH SarabunPSK" w:hint="cs"/>
+          <w:sz w:val="32"/>
+          <w:szCs w:val="32"/>
+          <w:cs/>
+        </w:rPr>
+        <w:t>จำนวน</w:t>
+      </w:r>
+      <w:r>
+        <w:rPr>
+          <w:rFonts w:ascii="TH SarabunPSK" w:hAnsi="TH SarabunPSK" w:cs="TH SarabunPSK"/>
+          <w:sz w:val="32"/>
+          <w:szCs w:val="32"/>
+        </w:rPr>
+        <w:t xml:space="preserve">699 instances </w:t>
+      </w:r>
+      <w:r>
+        <w:rPr>
+          <w:rFonts w:ascii="TH SarabunPSK" w:hAnsi="TH SarabunPSK" w:cs="TH SarabunPSK" w:hint="cs"/>
+          <w:sz w:val="32"/>
+          <w:szCs w:val="32"/>
+          <w:cs/>
+        </w:rPr>
+        <w:t xml:space="preserve">ประเภทข้อมูลเป็นจำนวนจริง และมี </w:t>
+      </w:r>
+      <w:r>
+        <w:rPr>
+          <w:rFonts w:ascii="TH SarabunPSK" w:hAnsi="TH SarabunPSK" w:cs="TH SarabunPSK"/>
+          <w:sz w:val="32"/>
+          <w:szCs w:val="32"/>
+        </w:rPr>
+        <w:t xml:space="preserve">missing value </w:t>
+      </w:r>
+      <w:r>
+        <w:rPr>
+          <w:rFonts w:ascii="TH SarabunPSK" w:hAnsi="TH SarabunPSK" w:cs="TH SarabunPSK" w:hint="cs"/>
+          <w:sz w:val="32"/>
+          <w:szCs w:val="32"/>
+          <w:cs/>
+        </w:rPr>
+        <w:t xml:space="preserve">จำเป็นต้องมีการ </w:t>
+      </w:r>
+      <w:r>
+        <w:rPr>
+          <w:rFonts w:ascii="TH SarabunPSK" w:hAnsi="TH SarabunPSK" w:cs="TH SarabunPSK"/>
+          <w:sz w:val="32"/>
+          <w:szCs w:val="32"/>
+        </w:rPr>
+        <w:t xml:space="preserve">Preprocess </w:t>
+      </w:r>
+      <w:r>
+        <w:rPr>
+          <w:rFonts w:ascii="TH SarabunPSK" w:hAnsi="TH SarabunPSK" w:cs="TH SarabunPSK" w:hint="cs"/>
+          <w:sz w:val="32"/>
+          <w:szCs w:val="32"/>
+          <w:cs/>
+        </w:rPr>
+        <w:t xml:space="preserve">โดยในการทดลองนี้ จะมีการ </w:t>
+      </w:r>
+      <w:r>
+        <w:rPr>
+          <w:rFonts w:ascii="TH SarabunPSK" w:hAnsi="TH SarabunPSK" w:cs="TH SarabunPSK"/>
+          <w:sz w:val="32"/>
+          <w:szCs w:val="32"/>
+        </w:rPr>
+        <w:t xml:space="preserve">fill missing value </w:t>
+      </w:r>
+      <w:r>
+        <w:rPr>
+          <w:rFonts w:ascii="TH SarabunPSK" w:hAnsi="TH SarabunPSK" w:cs="TH SarabunPSK" w:hint="cs"/>
+          <w:sz w:val="32"/>
+          <w:szCs w:val="32"/>
+          <w:cs/>
+        </w:rPr>
+        <w:t xml:space="preserve">โดยใช้ </w:t>
+      </w:r>
+      <w:r>
+        <w:rPr>
+          <w:rFonts w:ascii="TH SarabunPSK" w:hAnsi="TH SarabunPSK" w:cs="TH SarabunPSK"/>
+          <w:sz w:val="32"/>
+          <w:szCs w:val="32"/>
+        </w:rPr>
+        <w:t xml:space="preserve">mode </w:t>
+      </w:r>
     </w:p>
     <w:p>
       <w:pPr>
-        <w:pStyle w:val="ListParagraph"/>
+        <w:tabs>
+          <w:tab w:val="left" w:pos="1733"/>
+        </w:tabs>
         <w:autoSpaceDE w:val="0"/>
         <w:autoSpaceDN w:val="0"/>
         <w:adjustRightInd w:val="0"/>
         <w:spacing w:after="0" w:line="240" w:lineRule="auto"/>
         <w:rPr>
           <w:rFonts w:ascii="TH SarabunPSK" w:hAnsi="TH SarabunPSK" w:cs="TH SarabunPSK"/>
-          <w:color w:val="FF0000"/>
-          <w:sz w:val="36"/>
-          <w:szCs w:val="36"/>
-          <w:cs/>
-          <w:lang w:val="en-GB"/>
-        </w:rPr>
-      </w:pPr>
-      <w:r>
-        <w:rPr>
-          <w:rFonts w:ascii="TH SarabunPSK" w:hAnsi="TH SarabunPSK" w:cs="TH SarabunPSK" w:hint="cs"/>
-          <w:color w:val="FF0000"/>
-          <w:sz w:val="36"/>
-          <w:szCs w:val="36"/>
-          <w:cs/>
-          <w:lang w:val="en-GB"/>
-        </w:rPr>
-        <w:t>ตัวอย่าง</w:t>
+          <w:sz w:val="32"/>
+          <w:szCs w:val="32"/>
+        </w:rPr>
+      </w:pPr>
+      <w:r>
+        <w:rPr>
+          <w:rFonts w:ascii="TH SarabunPSK" w:hAnsi="TH SarabunPSK" w:cs="TH SarabunPSK" w:hint="cs"/>
+          <w:sz w:val="32"/>
+          <w:szCs w:val="32"/>
+          <w:cs/>
+        </w:rPr>
+        <w:t xml:space="preserve">เผยแพร่ตั้งแต่ </w:t>
+      </w:r>
+      <w:r>
+        <w:rPr>
+          <w:rFonts w:ascii="TH SarabunPSK" w:hAnsi="TH SarabunPSK" w:cs="TH SarabunPSK"/>
+          <w:sz w:val="32"/>
+          <w:szCs w:val="32"/>
+          <w:cs/>
+        </w:rPr>
+        <w:t xml:space="preserve">15 </w:t>
+      </w:r>
+      <w:r>
+        <w:rPr>
+          <w:rFonts w:ascii="TH SarabunPSK" w:hAnsi="TH SarabunPSK" w:cs="TH SarabunPSK"/>
+          <w:sz w:val="32"/>
+          <w:szCs w:val="32"/>
+        </w:rPr>
+        <w:t xml:space="preserve">July </w:t>
+      </w:r>
+      <w:r>
+        <w:rPr>
+          <w:rFonts w:ascii="TH SarabunPSK" w:hAnsi="TH SarabunPSK" w:cs="TH SarabunPSK"/>
+          <w:sz w:val="32"/>
+          <w:szCs w:val="32"/>
+          <w:cs/>
+        </w:rPr>
+        <w:t>1992</w:t>
+      </w:r>
+      <w:r>
+        <w:rPr>
+          <w:rFonts w:ascii="TH SarabunPSK" w:hAnsi="TH SarabunPSK" w:cs="TH SarabunPSK" w:hint="cs"/>
+          <w:sz w:val="32"/>
+          <w:szCs w:val="32"/>
+          <w:cs/>
+        </w:rPr>
+        <w:t xml:space="preserve"> </w:t>
       </w:r>
     </w:p>
     <w:p>
       <w:pPr>
-        <w:pStyle w:val="ListParagraph"/>
-        <w:rPr>
-          <w:rFonts w:ascii="TH SarabunPSK" w:hAnsi="TH SarabunPSK" w:cs="TH SarabunPSK"/>
-          <w:sz w:val="36"/>
-          <w:szCs w:val="36"/>
-          <w:lang w:val="en-GB"/>
-        </w:rPr>
-      </w:pPr>
-      <w:r>
-        <w:rPr>
-          <w:rFonts w:ascii="TH SarabunPSK" w:hAnsi="TH SarabunPSK" w:cs="TH SarabunPSK"/>
-          <w:sz w:val="36"/>
-          <w:szCs w:val="36"/>
-        </w:rPr>
-        <w:t xml:space="preserve">Iris dataset </w:t>
-      </w:r>
-      <w:r>
-        <w:rPr>
-          <w:rFonts w:ascii="TH SarabunPSK" w:hAnsi="TH SarabunPSK" w:cs="TH SarabunPSK"/>
-          <w:sz w:val="36"/>
-          <w:szCs w:val="36"/>
-          <w:cs/>
-        </w:rPr>
-        <w:t>มี</w:t>
-      </w:r>
-      <w:r>
-        <w:rPr>
-          <w:rFonts w:ascii="TH SarabunPSK" w:hAnsi="TH SarabunPSK" w:cs="TH SarabunPSK" w:hint="cs"/>
-          <w:sz w:val="36"/>
-          <w:szCs w:val="36"/>
-          <w:cs/>
-        </w:rPr>
-        <w:t xml:space="preserve"> </w:t>
-      </w:r>
-      <w:r>
-        <w:rPr>
-          <w:rFonts w:ascii="TH SarabunPSK" w:hAnsi="TH SarabunPSK" w:cs="TH SarabunPSK"/>
-          <w:sz w:val="36"/>
-          <w:szCs w:val="36"/>
-        </w:rPr>
-        <w:t>3</w:t>
-      </w:r>
-      <w:r>
-        <w:rPr>
-          <w:rFonts w:ascii="TH SarabunPSK" w:hAnsi="TH SarabunPSK" w:cs="TH SarabunPSK"/>
-          <w:sz w:val="36"/>
-          <w:szCs w:val="36"/>
-          <w:cs/>
-        </w:rPr>
-        <w:t xml:space="preserve"> </w:t>
-      </w:r>
-      <w:r>
-        <w:rPr>
-          <w:rFonts w:ascii="TH SarabunPSK" w:hAnsi="TH SarabunPSK" w:cs="TH SarabunPSK" w:hint="cs"/>
-          <w:sz w:val="36"/>
-          <w:szCs w:val="36"/>
-          <w:cs/>
-        </w:rPr>
-        <w:t>คลาส 4</w:t>
-      </w:r>
-      <w:r>
-        <w:rPr>
-          <w:rFonts w:ascii="TH SarabunPSK" w:hAnsi="TH SarabunPSK" w:cs="TH SarabunPSK"/>
-          <w:sz w:val="36"/>
-          <w:szCs w:val="36"/>
-        </w:rPr>
-        <w:t xml:space="preserve"> Attributes </w:t>
-      </w:r>
-      <w:r>
-        <w:rPr>
-          <w:rFonts w:ascii="TH SarabunPSK" w:hAnsi="TH SarabunPSK" w:cs="TH SarabunPSK"/>
-          <w:sz w:val="36"/>
-          <w:szCs w:val="36"/>
-          <w:cs/>
-        </w:rPr>
-        <w:t>โดย</w:t>
-      </w:r>
-      <w:r>
-        <w:rPr>
-          <w:rFonts w:ascii="TH SarabunPSK" w:hAnsi="TH SarabunPSK" w:cs="TH SarabunPSK" w:hint="cs"/>
-          <w:sz w:val="36"/>
-          <w:szCs w:val="36"/>
-          <w:cs/>
-        </w:rPr>
-        <w:t>ที่</w:t>
-      </w:r>
-      <w:r>
-        <w:rPr>
-          <w:rFonts w:ascii="TH SarabunPSK" w:hAnsi="TH SarabunPSK" w:cs="TH SarabunPSK"/>
-          <w:sz w:val="36"/>
-          <w:szCs w:val="36"/>
-          <w:cs/>
-        </w:rPr>
-        <w:t xml:space="preserve"> </w:t>
-      </w:r>
-      <w:proofErr w:type="spellStart"/>
-      <w:r>
-        <w:rPr>
-          <w:rFonts w:ascii="TH SarabunPSK" w:hAnsi="TH SarabunPSK" w:cs="TH SarabunPSK"/>
-          <w:sz w:val="36"/>
-          <w:szCs w:val="36"/>
-          <w:lang w:val="en-GB"/>
-        </w:rPr>
-        <w:t>attb</w:t>
-      </w:r>
-      <w:proofErr w:type="spellEnd"/>
-      <w:r>
-        <w:rPr>
-          <w:rFonts w:ascii="TH SarabunPSK" w:hAnsi="TH SarabunPSK" w:cs="TH SarabunPSK"/>
-          <w:sz w:val="36"/>
-          <w:szCs w:val="36"/>
-          <w:lang w:val="en-GB"/>
-        </w:rPr>
-        <w:t>………………………………………………………………………</w:t>
-      </w:r>
+        <w:tabs>
+          <w:tab w:val="left" w:pos="1733"/>
+        </w:tabs>
+        <w:autoSpaceDE w:val="0"/>
+        <w:autoSpaceDN w:val="0"/>
+        <w:adjustRightInd w:val="0"/>
+        <w:spacing w:after="0" w:line="240" w:lineRule="auto"/>
+        <w:rPr>
+          <w:rFonts w:ascii="TH SarabunPSK" w:hAnsi="TH SarabunPSK" w:cs="TH SarabunPSK"/>
+          <w:sz w:val="36"/>
+          <w:szCs w:val="36"/>
+        </w:rPr>
+      </w:pPr>
     </w:p>
     <w:p>
       <w:pPr>
-        <w:pStyle w:val="ListParagraph"/>
-        <w:rPr>
-          <w:rFonts w:ascii="TH SarabunPSK" w:hAnsi="TH SarabunPSK" w:cs="TH SarabunPSK"/>
-          <w:sz w:val="36"/>
-          <w:szCs w:val="36"/>
-        </w:rPr>
-      </w:pPr>
-      <w:r>
-        <w:rPr>
-          <w:rFonts w:ascii="TH SarabunPSK" w:hAnsi="TH SarabunPSK" w:cs="TH SarabunPSK"/>
-          <w:sz w:val="36"/>
-          <w:szCs w:val="36"/>
-          <w:cs/>
-        </w:rPr>
-        <w:t xml:space="preserve">จำนวน </w:t>
-      </w:r>
-      <w:r>
-        <w:rPr>
-          <w:rFonts w:ascii="TH SarabunPSK" w:hAnsi="TH SarabunPSK" w:cs="TH SarabunPSK"/>
-          <w:sz w:val="36"/>
-          <w:szCs w:val="36"/>
-        </w:rPr>
-        <w:t xml:space="preserve">150 instances  </w:t>
-      </w:r>
-      <w:r>
-        <w:rPr>
-          <w:rFonts w:ascii="TH SarabunPSK" w:hAnsi="TH SarabunPSK" w:cs="TH SarabunPSK"/>
-          <w:sz w:val="36"/>
-          <w:szCs w:val="36"/>
-          <w:cs/>
-        </w:rPr>
-        <w:t xml:space="preserve">ข้อมูลเป็นรูปแบบ จำนวนจริง ไม่มี </w:t>
-      </w:r>
-      <w:r>
-        <w:rPr>
-          <w:rFonts w:ascii="TH SarabunPSK" w:hAnsi="TH SarabunPSK" w:cs="TH SarabunPSK"/>
-          <w:sz w:val="36"/>
-          <w:szCs w:val="36"/>
-        </w:rPr>
-        <w:t xml:space="preserve">missing value </w:t>
-      </w:r>
-      <w:r>
-        <w:rPr>
-          <w:rFonts w:ascii="TH SarabunPSK" w:hAnsi="TH SarabunPSK" w:cs="TH SarabunPSK"/>
-          <w:sz w:val="36"/>
-          <w:szCs w:val="36"/>
-          <w:cs/>
-        </w:rPr>
-        <w:t xml:space="preserve">เผยแพร่ตั้งแต่ </w:t>
-      </w:r>
-      <w:r>
-        <w:rPr>
-          <w:rFonts w:ascii="TH SarabunPSK" w:hAnsi="TH SarabunPSK" w:cs="TH SarabunPSK"/>
-          <w:sz w:val="36"/>
-          <w:szCs w:val="36"/>
-        </w:rPr>
-        <w:t>1988-07-01</w:t>
-      </w:r>
-      <w:r>
-        <w:rPr>
-          <w:rFonts w:ascii="TH SarabunPSK" w:hAnsi="TH SarabunPSK" w:cs="TH SarabunPSK"/>
-          <w:sz w:val="36"/>
-          <w:szCs w:val="36"/>
-          <w:cs/>
-        </w:rPr>
-        <w:t xml:space="preserve"> เป็นต้น</w:t>
-      </w:r>
-      <w:r>
-        <w:rPr>
-          <w:rFonts w:ascii="TH SarabunPSK" w:hAnsi="TH SarabunPSK" w:cs="TH SarabunPSK"/>
-          <w:sz w:val="36"/>
-          <w:szCs w:val="36"/>
-        </w:rPr>
-        <w:t xml:space="preserve">  </w:t>
+        <w:rPr>
+          <w:rFonts w:ascii="TH SarabunPSK" w:hAnsi="TH SarabunPSK" w:cs="TH SarabunPSK"/>
+          <w:b/>
+          <w:bCs/>
+          <w:sz w:val="36"/>
+          <w:szCs w:val="36"/>
+        </w:rPr>
+      </w:pPr>
+      <w:r>
+        <w:rPr>
+          <w:rFonts w:ascii="TH SarabunPSK" w:hAnsi="TH SarabunPSK" w:cs="TH SarabunPSK"/>
+          <w:b/>
+          <w:bCs/>
+          <w:sz w:val="36"/>
+          <w:szCs w:val="36"/>
+          <w:cs/>
+        </w:rPr>
+        <w:t xml:space="preserve">นำรายละเอียดข้อมูลมากจาก </w:t>
       </w:r>
     </w:p>
     <w:p>
       <w:pPr>
-        <w:pStyle w:val="ListParagraph"/>
-        <w:rPr>
-          <w:rFonts w:ascii="TH SarabunPSK" w:hAnsi="TH SarabunPSK" w:cs="TH SarabunPSK"/>
-          <w:sz w:val="36"/>
-          <w:szCs w:val="36"/>
-        </w:rPr>
-      </w:pPr>
-      <w:r>
-        <w:rPr>
-          <w:rFonts w:ascii="TH SarabunPSK" w:hAnsi="TH SarabunPSK" w:cs="TH SarabunPSK"/>
-          <w:sz w:val="36"/>
-          <w:szCs w:val="36"/>
-          <w:cs/>
-        </w:rPr>
-        <w:t xml:space="preserve">นำรายละเอียดข้อมูลมากจาก </w:t>
+        <w:rPr>
+          <w:rFonts w:ascii="TH SarabunPSK" w:hAnsi="TH SarabunPSK" w:cs="TH SarabunPSK"/>
+          <w:sz w:val="32"/>
+          <w:szCs w:val="32"/>
+        </w:rPr>
+      </w:pPr>
+      <w:r>
+        <w:rPr>
+          <w:rFonts w:ascii="TH SarabunPSK" w:hAnsi="TH SarabunPSK" w:cs="TH SarabunPSK"/>
+          <w:sz w:val="32"/>
+          <w:szCs w:val="32"/>
+        </w:rPr>
+        <w:t>O. L. Mangasarian and W. H. Wolberg: "Cancer diagnosis via linear programming", SIAM News, Volume 23, Number 5, September 1990, pp 1 &amp; 18.</w:t>
       </w:r>
     </w:p>
     <w:p>
       <w:pPr>
-        <w:pStyle w:val="ListParagraph"/>
-        <w:rPr>
-          <w:rFonts w:ascii="TH SarabunPSK" w:hAnsi="TH SarabunPSK" w:cs="TH SarabunPSK"/>
-          <w:sz w:val="36"/>
-          <w:szCs w:val="36"/>
-        </w:rPr>
-      </w:pPr>
-      <w:proofErr w:type="spellStart"/>
-      <w:r>
-        <w:rPr>
-          <w:rFonts w:ascii="TH SarabunPSK" w:hAnsi="TH SarabunPSK" w:cs="TH SarabunPSK"/>
-          <w:sz w:val="36"/>
-          <w:szCs w:val="36"/>
-        </w:rPr>
-        <w:t>Dua</w:t>
-      </w:r>
-      <w:proofErr w:type="spellEnd"/>
-      <w:r>
-        <w:rPr>
-          <w:rFonts w:ascii="TH SarabunPSK" w:hAnsi="TH SarabunPSK" w:cs="TH SarabunPSK"/>
-          <w:sz w:val="36"/>
-          <w:szCs w:val="36"/>
-        </w:rPr>
-        <w:t xml:space="preserve">, D. and </w:t>
-      </w:r>
-      <w:proofErr w:type="spellStart"/>
-      <w:r>
-        <w:rPr>
-          <w:rFonts w:ascii="TH SarabunPSK" w:hAnsi="TH SarabunPSK" w:cs="TH SarabunPSK"/>
-          <w:sz w:val="36"/>
-          <w:szCs w:val="36"/>
-        </w:rPr>
-        <w:t>Karra</w:t>
-      </w:r>
-      <w:proofErr w:type="spellEnd"/>
-      <w:r>
-        <w:rPr>
-          <w:rFonts w:ascii="TH SarabunPSK" w:hAnsi="TH SarabunPSK" w:cs="TH SarabunPSK"/>
-          <w:sz w:val="36"/>
-          <w:szCs w:val="36"/>
-        </w:rPr>
-        <w:t xml:space="preserve"> </w:t>
-      </w:r>
-      <w:proofErr w:type="spellStart"/>
-      <w:r>
-        <w:rPr>
-          <w:rFonts w:ascii="TH SarabunPSK" w:hAnsi="TH SarabunPSK" w:cs="TH SarabunPSK"/>
-          <w:sz w:val="36"/>
-          <w:szCs w:val="36"/>
-        </w:rPr>
-        <w:t>Taniskidou</w:t>
-      </w:r>
-      <w:proofErr w:type="spellEnd"/>
-      <w:r>
-        <w:rPr>
-          <w:rFonts w:ascii="TH SarabunPSK" w:hAnsi="TH SarabunPSK" w:cs="TH SarabunPSK"/>
-          <w:sz w:val="36"/>
-          <w:szCs w:val="36"/>
-        </w:rPr>
-        <w:t>, E. (2017). UCI Machine Learning Repository [http://archive.ics.uci.edu/ml]. Irvine, CA: University of California, School of Information and Computer Science.</w:t>
+        <w:rPr>
+          <w:rFonts w:ascii="TH SarabunPSK" w:hAnsi="TH SarabunPSK" w:cs="TH SarabunPSK"/>
+          <w:sz w:val="32"/>
+          <w:szCs w:val="32"/>
+        </w:rPr>
+      </w:pPr>
+      <w:r>
+        <w:rPr>
+          <w:rFonts w:ascii="TH SarabunPSK" w:hAnsi="TH SarabunPSK" w:cs="TH SarabunPSK"/>
+          <w:sz w:val="32"/>
+          <w:szCs w:val="32"/>
+        </w:rPr>
+        <w:t>(</w:t>
+      </w:r>
+      <w:r>
+        <w:rPr>
+          <w:rFonts w:ascii="TH SarabunPSK" w:hAnsi="TH SarabunPSK" w:cs="TH SarabunPSK"/>
+          <w:sz w:val="32"/>
+          <w:szCs w:val="32"/>
+          <w:cs/>
+        </w:rPr>
+        <w:t xml:space="preserve">เข้าถึงข้อมูลเมื่อ </w:t>
+      </w:r>
+      <w:r>
+        <w:rPr>
+          <w:rFonts w:ascii="TH SarabunPSK" w:hAnsi="TH SarabunPSK" w:cs="TH SarabunPSK"/>
+          <w:sz w:val="32"/>
+          <w:szCs w:val="32"/>
+        </w:rPr>
+        <w:t>2</w:t>
+      </w:r>
+      <w:r>
+        <w:rPr>
+          <w:rFonts w:ascii="TH SarabunPSK" w:hAnsi="TH SarabunPSK" w:cs="TH SarabunPSK"/>
+          <w:sz w:val="32"/>
+          <w:szCs w:val="32"/>
+        </w:rPr>
+        <w:t>0</w:t>
+      </w:r>
+      <w:r>
+        <w:rPr>
+          <w:rFonts w:ascii="TH SarabunPSK" w:hAnsi="TH SarabunPSK" w:cs="TH SarabunPSK"/>
+          <w:sz w:val="32"/>
+          <w:szCs w:val="32"/>
+        </w:rPr>
+        <w:t xml:space="preserve"> Feb. 20</w:t>
+      </w:r>
+      <w:r>
+        <w:rPr>
+          <w:rFonts w:ascii="TH SarabunPSK" w:hAnsi="TH SarabunPSK" w:cs="TH SarabunPSK"/>
+          <w:sz w:val="32"/>
+          <w:szCs w:val="32"/>
+        </w:rPr>
+        <w:t>2</w:t>
+      </w:r>
+      <w:r>
+        <w:rPr>
+          <w:rFonts w:ascii="TH SarabunPSK" w:hAnsi="TH SarabunPSK" w:cs="TH SarabunPSK"/>
+          <w:sz w:val="32"/>
+          <w:szCs w:val="32"/>
+        </w:rPr>
+        <w:t>4</w:t>
+      </w:r>
+      <w:r>
+        <w:rPr>
+          <w:rFonts w:ascii="TH SarabunPSK" w:hAnsi="TH SarabunPSK" w:cs="TH SarabunPSK"/>
+          <w:sz w:val="32"/>
+          <w:szCs w:val="32"/>
+        </w:rPr>
+        <w:t>)</w:t>
       </w:r>
     </w:p>
     <w:p>
       <w:pPr>
-        <w:ind w:firstLine="720"/>
-        <w:rPr>
-          <w:rFonts w:ascii="TH SarabunPSK" w:hAnsi="TH SarabunPSK" w:cs="TH SarabunPSK"/>
-          <w:sz w:val="36"/>
-          <w:szCs w:val="36"/>
-        </w:rPr>
-      </w:pPr>
-      <w:r>
-        <w:rPr>
-          <w:rFonts w:ascii="TH SarabunPSK" w:hAnsi="TH SarabunPSK" w:cs="TH SarabunPSK"/>
-          <w:sz w:val="36"/>
-          <w:szCs w:val="36"/>
-        </w:rPr>
-        <w:t>(</w:t>
-      </w:r>
-      <w:r>
-        <w:rPr>
-          <w:rFonts w:ascii="TH SarabunPSK" w:hAnsi="TH SarabunPSK" w:cs="TH SarabunPSK"/>
-          <w:sz w:val="36"/>
-          <w:szCs w:val="36"/>
-          <w:cs/>
-        </w:rPr>
-        <w:t xml:space="preserve">เข้าถึงข้อมูลเมื่อ </w:t>
-      </w:r>
-      <w:r>
-        <w:rPr>
-          <w:rFonts w:ascii="TH SarabunPSK" w:hAnsi="TH SarabunPSK" w:cs="TH SarabunPSK"/>
-          <w:sz w:val="36"/>
-          <w:szCs w:val="36"/>
-        </w:rPr>
-        <w:t>2 Feb. 20</w:t>
-      </w:r>
-      <w:r>
-        <w:rPr>
-          <w:rFonts w:ascii="TH SarabunPSK" w:hAnsi="TH SarabunPSK" w:cs="TH SarabunPSK"/>
-          <w:sz w:val="36"/>
-          <w:szCs w:val="36"/>
-        </w:rPr>
-        <w:t>22</w:t>
-      </w:r>
-      <w:r>
-        <w:rPr>
-          <w:rFonts w:ascii="TH SarabunPSK" w:hAnsi="TH SarabunPSK" w:cs="TH SarabunPSK"/>
-          <w:sz w:val="36"/>
-          <w:szCs w:val="36"/>
-        </w:rPr>
-        <w:t>)</w:t>
-      </w:r>
-    </w:p>
-    <w:p>
-      <w:pPr>
-        <w:ind w:firstLine="720"/>
         <w:rPr>
           <w:rFonts w:ascii="TH SarabunPSK" w:hAnsi="TH SarabunPSK" w:cs="TH SarabunPSK" w:hint="cs"/>
           <w:sz w:val="36"/>
@@ -1711,6 +1956,7 @@
           <w:rFonts w:ascii="TH SarabunPSK" w:hAnsi="TH SarabunPSK" w:cs="TH SarabunPSK"/>
           <w:b/>
           <w:bCs/>
+          <w:color w:val="5B9BD5" w:themeColor="accent1"/>
           <w:sz w:val="36"/>
           <w:szCs w:val="36"/>
           <w:lang w:val="en-GB"/>
@@ -1722,6 +1968,7 @@
           <w:rFonts w:ascii="TH SarabunPSK" w:hAnsi="TH SarabunPSK" w:cs="TH SarabunPSK"/>
           <w:b/>
           <w:bCs/>
+          <w:color w:val="5B9BD5" w:themeColor="accent1"/>
           <w:sz w:val="36"/>
           <w:szCs w:val="36"/>
         </w:rPr>
@@ -1732,6 +1979,7 @@
           <w:rFonts w:ascii="TH SarabunPSK" w:hAnsi="TH SarabunPSK" w:cs="TH SarabunPSK"/>
           <w:b/>
           <w:bCs/>
+          <w:color w:val="5B9BD5" w:themeColor="accent1"/>
           <w:sz w:val="36"/>
           <w:szCs w:val="36"/>
           <w:lang w:val="en-GB"/>
@@ -1743,6 +1991,7 @@
           <w:rFonts w:ascii="TH SarabunPSK" w:hAnsi="TH SarabunPSK" w:cs="TH SarabunPSK" w:hint="cs"/>
           <w:b/>
           <w:bCs/>
+          <w:color w:val="5B9BD5" w:themeColor="accent1"/>
           <w:sz w:val="36"/>
           <w:szCs w:val="36"/>
           <w:cs/>
@@ -1755,6 +2004,7 @@
           <w:rFonts w:ascii="TH SarabunPSK" w:hAnsi="TH SarabunPSK" w:cs="TH SarabunPSK"/>
           <w:b/>
           <w:bCs/>
+          <w:color w:val="5B9BD5" w:themeColor="accent1"/>
           <w:sz w:val="36"/>
           <w:szCs w:val="36"/>
           <w:lang w:val="en-GB"/>
@@ -1764,9 +2014,15 @@
     </w:p>
     <w:p>
       <w:pPr>
-        <w:pStyle w:val="ListParagraph"/>
-        <w:rPr>
-          <w:rFonts w:ascii="TH SarabunPSK" w:hAnsi="TH SarabunPSK" w:cs="TH SarabunPSK"/>
+        <w:autoSpaceDE w:val="0"/>
+        <w:autoSpaceDN w:val="0"/>
+        <w:adjustRightInd w:val="0"/>
+        <w:spacing w:after="0" w:line="240" w:lineRule="auto"/>
+        <w:ind w:left="360"/>
+        <w:rPr>
+          <w:rFonts w:ascii="TH SarabunPSK" w:hAnsi="TH SarabunPSK" w:cs="TH SarabunPSK"/>
+          <w:b/>
+          <w:bCs/>
           <w:sz w:val="36"/>
           <w:szCs w:val="36"/>
           <w:lang w:val="en-GB"/>
@@ -1778,11 +2034,1131 @@
         <w:pStyle w:val="ListParagraph"/>
         <w:rPr>
           <w:rFonts w:ascii="TH SarabunPSK" w:hAnsi="TH SarabunPSK" w:cs="TH SarabunPSK"/>
-          <w:sz w:val="36"/>
-          <w:szCs w:val="36"/>
-          <w:lang w:val="en-GB"/>
-        </w:rPr>
-      </w:pPr>
+          <w:sz w:val="32"/>
+          <w:szCs w:val="32"/>
+        </w:rPr>
+      </w:pPr>
+      <w:r>
+        <w:rPr>
+          <w:rFonts w:ascii="TH SarabunPSK" w:hAnsi="TH SarabunPSK" w:cs="TH SarabunPSK"/>
+          <w:sz w:val="32"/>
+          <w:szCs w:val="32"/>
+          <w:lang w:val="en-GB"/>
+        </w:rPr>
+        <w:t xml:space="preserve">Dataset </w:t>
+      </w:r>
+      <w:r>
+        <w:rPr>
+          <w:rFonts w:ascii="TH SarabunPSK" w:hAnsi="TH SarabunPSK" w:cs="TH SarabunPSK" w:hint="cs"/>
+          <w:sz w:val="32"/>
+          <w:szCs w:val="32"/>
+          <w:cs/>
+          <w:lang w:val="en-GB"/>
+        </w:rPr>
+        <w:t>นี้เป็น</w:t>
+      </w:r>
+      <w:r>
+        <w:rPr>
+          <w:rFonts w:ascii="TH SarabunPSK" w:hAnsi="TH SarabunPSK" w:cs="TH SarabunPSK" w:hint="cs"/>
+          <w:sz w:val="32"/>
+          <w:szCs w:val="32"/>
+          <w:cs/>
+        </w:rPr>
+        <w:t>ข้อมูลเกี่ยวกับ</w:t>
+      </w:r>
+      <w:r>
+        <w:rPr>
+          <w:rFonts w:ascii="TH SarabunPSK" w:hAnsi="TH SarabunPSK" w:cs="TH SarabunPSK"/>
+          <w:sz w:val="32"/>
+          <w:szCs w:val="32"/>
+          <w:cs/>
+        </w:rPr>
+        <w:t>มะเร็งเต้านม</w:t>
+      </w:r>
+      <w:r>
+        <w:rPr>
+          <w:rFonts w:ascii="TH SarabunPSK" w:hAnsi="TH SarabunPSK" w:cs="TH SarabunPSK" w:hint="cs"/>
+          <w:sz w:val="32"/>
+          <w:szCs w:val="32"/>
+          <w:cs/>
+        </w:rPr>
+        <w:t xml:space="preserve"> ที่ได้มาจาก</w:t>
+      </w:r>
+      <w:r>
+        <w:rPr>
+          <w:rFonts w:ascii="TH SarabunPSK" w:hAnsi="TH SarabunPSK" w:cs="TH SarabunPSK" w:hint="cs"/>
+          <w:sz w:val="32"/>
+          <w:szCs w:val="32"/>
+          <w:cs/>
+        </w:rPr>
+        <w:t xml:space="preserve"> </w:t>
+      </w:r>
+      <w:r>
+        <w:rPr>
+          <w:rFonts w:ascii="TH SarabunPSK" w:hAnsi="TH SarabunPSK" w:cs="TH SarabunPSK" w:hint="cs"/>
+          <w:sz w:val="32"/>
+          <w:szCs w:val="32"/>
+          <w:cs/>
+        </w:rPr>
+        <w:t xml:space="preserve">มหาวิทยาลัย </w:t>
+      </w:r>
+      <w:r>
+        <w:rPr>
+          <w:rFonts w:ascii="TH SarabunPSK" w:hAnsi="TH SarabunPSK" w:cs="TH SarabunPSK"/>
+          <w:sz w:val="32"/>
+          <w:szCs w:val="32"/>
+        </w:rPr>
+        <w:t>Wisconsin</w:t>
+      </w:r>
+      <w:r>
+        <w:rPr>
+          <w:rFonts w:ascii="TH SarabunPSK" w:hAnsi="TH SarabunPSK" w:cs="TH SarabunPSK" w:hint="cs"/>
+          <w:sz w:val="32"/>
+          <w:szCs w:val="32"/>
+          <w:cs/>
+        </w:rPr>
+        <w:t xml:space="preserve"> โรงพยาบาล</w:t>
+      </w:r>
+      <w:r>
+        <w:rPr>
+          <w:sz w:val="20"/>
+          <w:szCs w:val="24"/>
+        </w:rPr>
+        <w:t xml:space="preserve"> </w:t>
+      </w:r>
+      <w:r>
+        <w:rPr>
+          <w:rFonts w:ascii="TH SarabunPSK" w:hAnsi="TH SarabunPSK" w:cs="TH SarabunPSK"/>
+          <w:sz w:val="32"/>
+          <w:szCs w:val="32"/>
+        </w:rPr>
+        <w:t>Madison</w:t>
+      </w:r>
+      <w:r>
+        <w:rPr>
+          <w:rFonts w:ascii="TH SarabunPSK" w:hAnsi="TH SarabunPSK" w:cs="TH SarabunPSK"/>
+          <w:sz w:val="32"/>
+          <w:szCs w:val="32"/>
+        </w:rPr>
+        <w:t xml:space="preserve"> </w:t>
+      </w:r>
+      <w:r>
+        <w:rPr>
+          <w:rFonts w:ascii="TH SarabunPSK" w:hAnsi="TH SarabunPSK" w:cs="TH SarabunPSK" w:hint="cs"/>
+          <w:sz w:val="32"/>
+          <w:szCs w:val="32"/>
+          <w:cs/>
+        </w:rPr>
+        <w:t>จาก</w:t>
+      </w:r>
+      <w:r>
+        <w:rPr>
+          <w:sz w:val="20"/>
+          <w:szCs w:val="24"/>
+        </w:rPr>
+        <w:t xml:space="preserve"> </w:t>
+      </w:r>
+      <w:r>
+        <w:rPr>
+          <w:rFonts w:ascii="TH SarabunPSK" w:hAnsi="TH SarabunPSK" w:cs="TH SarabunPSK"/>
+          <w:sz w:val="32"/>
+          <w:szCs w:val="32"/>
+        </w:rPr>
+        <w:t>Dr. William H. Wolberg.</w:t>
+      </w:r>
+      <w:r>
+        <w:rPr>
+          <w:rFonts w:ascii="TH SarabunPSK" w:hAnsi="TH SarabunPSK" w:cs="TH SarabunPSK" w:hint="cs"/>
+          <w:sz w:val="32"/>
+          <w:szCs w:val="32"/>
+          <w:cs/>
+        </w:rPr>
+        <w:t xml:space="preserve"> </w:t>
+      </w:r>
+      <w:r>
+        <w:rPr>
+          <w:rFonts w:ascii="TH SarabunPSK" w:hAnsi="TH SarabunPSK" w:cs="TH SarabunPSK"/>
+          <w:sz w:val="32"/>
+          <w:szCs w:val="32"/>
+        </w:rPr>
+        <w:t xml:space="preserve">United States of </w:t>
+      </w:r>
+      <w:proofErr w:type="gramStart"/>
+      <w:r>
+        <w:rPr>
+          <w:rFonts w:ascii="TH SarabunPSK" w:hAnsi="TH SarabunPSK" w:cs="TH SarabunPSK"/>
+          <w:sz w:val="32"/>
+          <w:szCs w:val="32"/>
+        </w:rPr>
+        <w:t>America(</w:t>
+      </w:r>
+      <w:proofErr w:type="gramEnd"/>
+      <w:r>
+        <w:rPr>
+          <w:rFonts w:ascii="TH SarabunPSK" w:hAnsi="TH SarabunPSK" w:cs="TH SarabunPSK"/>
+          <w:sz w:val="32"/>
+          <w:szCs w:val="32"/>
+        </w:rPr>
+        <w:t xml:space="preserve">USA) </w:t>
+      </w:r>
+      <w:r>
+        <w:rPr>
+          <w:rFonts w:ascii="TH SarabunPSK" w:hAnsi="TH SarabunPSK" w:cs="TH SarabunPSK" w:hint="cs"/>
+          <w:sz w:val="32"/>
+          <w:szCs w:val="32"/>
+          <w:cs/>
+        </w:rPr>
+        <w:t>ใน</w:t>
+      </w:r>
+      <w:r>
+        <w:rPr>
+          <w:rFonts w:ascii="TH SarabunPSK" w:hAnsi="TH SarabunPSK" w:cs="TH SarabunPSK"/>
+          <w:sz w:val="32"/>
+          <w:szCs w:val="32"/>
+        </w:rPr>
+        <w:t xml:space="preserve">Dataset </w:t>
+      </w:r>
+      <w:r>
+        <w:rPr>
+          <w:rFonts w:ascii="TH SarabunPSK" w:hAnsi="TH SarabunPSK" w:cs="TH SarabunPSK" w:hint="cs"/>
+          <w:sz w:val="32"/>
+          <w:szCs w:val="32"/>
+          <w:cs/>
+        </w:rPr>
+        <w:t xml:space="preserve">มีทั้งหมด </w:t>
+      </w:r>
+      <w:r>
+        <w:rPr>
+          <w:rFonts w:ascii="TH SarabunPSK" w:hAnsi="TH SarabunPSK" w:cs="TH SarabunPSK"/>
+          <w:sz w:val="32"/>
+          <w:szCs w:val="32"/>
+        </w:rPr>
+        <w:t xml:space="preserve">11 column </w:t>
+      </w:r>
+      <w:r>
+        <w:rPr>
+          <w:rFonts w:ascii="TH SarabunPSK" w:hAnsi="TH SarabunPSK" w:cs="TH SarabunPSK"/>
+          <w:sz w:val="32"/>
+          <w:szCs w:val="32"/>
+        </w:rPr>
+        <w:t xml:space="preserve">1. </w:t>
+      </w:r>
+      <w:r>
+        <w:rPr>
+          <w:rFonts w:ascii="TH SarabunPSK" w:hAnsi="TH SarabunPSK" w:cs="TH SarabunPSK"/>
+          <w:b/>
+          <w:bCs/>
+          <w:sz w:val="32"/>
+          <w:szCs w:val="32"/>
+        </w:rPr>
+        <w:t>ID</w:t>
+      </w:r>
+      <w:r>
+        <w:rPr>
+          <w:rFonts w:ascii="TH SarabunPSK" w:hAnsi="TH SarabunPSK" w:cs="TH SarabunPSK"/>
+          <w:sz w:val="32"/>
+          <w:szCs w:val="32"/>
+        </w:rPr>
+        <w:t xml:space="preserve"> (</w:t>
+      </w:r>
+      <w:r>
+        <w:rPr>
+          <w:rFonts w:ascii="TH SarabunPSK" w:hAnsi="TH SarabunPSK" w:cs="TH SarabunPSK"/>
+          <w:sz w:val="32"/>
+          <w:szCs w:val="32"/>
+          <w:cs/>
+        </w:rPr>
+        <w:t>หมายเลขประจำตัว</w:t>
+      </w:r>
+      <w:r>
+        <w:rPr>
+          <w:rFonts w:ascii="TH SarabunPSK" w:hAnsi="TH SarabunPSK" w:cs="TH SarabunPSK"/>
+          <w:sz w:val="32"/>
+          <w:szCs w:val="32"/>
+        </w:rPr>
+        <w:t>)</w:t>
+      </w:r>
+      <w:r>
+        <w:rPr>
+          <w:rFonts w:ascii="TH SarabunPSK" w:hAnsi="TH SarabunPSK" w:cs="TH SarabunPSK"/>
+          <w:sz w:val="32"/>
+          <w:szCs w:val="32"/>
+        </w:rPr>
+        <w:t xml:space="preserve"> </w:t>
+      </w:r>
+      <w:r>
+        <w:rPr>
+          <w:rFonts w:ascii="TH SarabunPSK" w:hAnsi="TH SarabunPSK" w:cs="TH SarabunPSK"/>
+          <w:sz w:val="32"/>
+          <w:szCs w:val="32"/>
+        </w:rPr>
+        <w:t xml:space="preserve">2. </w:t>
+      </w:r>
+      <w:r>
+        <w:rPr>
+          <w:rFonts w:ascii="TH SarabunPSK" w:hAnsi="TH SarabunPSK" w:cs="TH SarabunPSK"/>
+          <w:b/>
+          <w:bCs/>
+          <w:sz w:val="32"/>
+          <w:szCs w:val="32"/>
+        </w:rPr>
+        <w:t>Clump Thickness</w:t>
+      </w:r>
+      <w:r>
+        <w:rPr>
+          <w:rFonts w:ascii="TH SarabunPSK" w:hAnsi="TH SarabunPSK" w:cs="TH SarabunPSK"/>
+          <w:sz w:val="32"/>
+          <w:szCs w:val="32"/>
+        </w:rPr>
+        <w:t xml:space="preserve"> </w:t>
+      </w:r>
+      <w:r>
+        <w:rPr>
+          <w:rFonts w:ascii="TH SarabunPSK" w:hAnsi="TH SarabunPSK" w:cs="TH SarabunPSK"/>
+          <w:sz w:val="32"/>
+          <w:szCs w:val="32"/>
+        </w:rPr>
+        <w:t>(</w:t>
+      </w:r>
+      <w:r>
+        <w:rPr>
+          <w:rFonts w:ascii="TH SarabunPSK" w:hAnsi="TH SarabunPSK" w:cs="TH SarabunPSK"/>
+          <w:sz w:val="32"/>
+          <w:szCs w:val="32"/>
+          <w:cs/>
+        </w:rPr>
+        <w:t>ความหนาของก้อน</w:t>
+      </w:r>
+      <w:r>
+        <w:rPr>
+          <w:rFonts w:ascii="TH SarabunPSK" w:hAnsi="TH SarabunPSK" w:cs="TH SarabunPSK" w:hint="cs"/>
+          <w:sz w:val="32"/>
+          <w:szCs w:val="32"/>
+          <w:cs/>
+        </w:rPr>
+        <w:t>มะเร็ง</w:t>
+      </w:r>
+      <w:r>
+        <w:rPr>
+          <w:rFonts w:ascii="TH SarabunPSK" w:hAnsi="TH SarabunPSK" w:cs="TH SarabunPSK"/>
+          <w:sz w:val="32"/>
+          <w:szCs w:val="32"/>
+        </w:rPr>
+        <w:t xml:space="preserve">) </w:t>
+      </w:r>
+      <w:r>
+        <w:rPr>
+          <w:rFonts w:ascii="TH SarabunPSK" w:hAnsi="TH SarabunPSK" w:cs="TH SarabunPSK"/>
+          <w:sz w:val="32"/>
+          <w:szCs w:val="32"/>
+        </w:rPr>
+        <w:t xml:space="preserve">3. </w:t>
+      </w:r>
+      <w:r>
+        <w:rPr>
+          <w:rFonts w:ascii="TH SarabunPSK" w:hAnsi="TH SarabunPSK" w:cs="TH SarabunPSK"/>
+          <w:b/>
+          <w:bCs/>
+          <w:sz w:val="32"/>
+          <w:szCs w:val="32"/>
+        </w:rPr>
+        <w:t>Uniformity of Cell Size</w:t>
+      </w:r>
+      <w:r>
+        <w:rPr>
+          <w:rFonts w:ascii="TH SarabunPSK" w:hAnsi="TH SarabunPSK" w:cs="TH SarabunPSK"/>
+          <w:b/>
+          <w:bCs/>
+          <w:sz w:val="32"/>
+          <w:szCs w:val="32"/>
+        </w:rPr>
+        <w:t xml:space="preserve"> </w:t>
+      </w:r>
+      <w:r>
+        <w:rPr>
+          <w:rFonts w:ascii="TH SarabunPSK" w:hAnsi="TH SarabunPSK" w:cs="TH SarabunPSK"/>
+          <w:sz w:val="32"/>
+          <w:szCs w:val="32"/>
+        </w:rPr>
+        <w:t>(</w:t>
+      </w:r>
+      <w:r>
+        <w:rPr>
+          <w:rFonts w:ascii="TH SarabunPSK" w:hAnsi="TH SarabunPSK" w:cs="TH SarabunPSK"/>
+          <w:sz w:val="32"/>
+          <w:szCs w:val="32"/>
+          <w:cs/>
+        </w:rPr>
+        <w:t>ความสม่ำเสมอของขนาดเซลล์</w:t>
+      </w:r>
+      <w:r>
+        <w:rPr>
+          <w:rFonts w:ascii="TH SarabunPSK" w:hAnsi="TH SarabunPSK" w:cs="TH SarabunPSK"/>
+          <w:sz w:val="32"/>
+          <w:szCs w:val="32"/>
+        </w:rPr>
+        <w:t>)</w:t>
+      </w:r>
+      <w:r>
+        <w:rPr>
+          <w:rFonts w:ascii="TH SarabunPSK" w:hAnsi="TH SarabunPSK" w:cs="TH SarabunPSK"/>
+          <w:sz w:val="32"/>
+          <w:szCs w:val="32"/>
+        </w:rPr>
+        <w:t xml:space="preserve"> </w:t>
+      </w:r>
+      <w:r>
+        <w:rPr>
+          <w:rFonts w:ascii="TH SarabunPSK" w:hAnsi="TH SarabunPSK" w:cs="TH SarabunPSK"/>
+          <w:sz w:val="32"/>
+          <w:szCs w:val="32"/>
+        </w:rPr>
+        <w:t xml:space="preserve">4. </w:t>
+      </w:r>
+      <w:r>
+        <w:rPr>
+          <w:rFonts w:ascii="TH SarabunPSK" w:hAnsi="TH SarabunPSK" w:cs="TH SarabunPSK"/>
+          <w:b/>
+          <w:bCs/>
+          <w:sz w:val="32"/>
+          <w:szCs w:val="32"/>
+        </w:rPr>
+        <w:t>Uniformity of Cell Shape</w:t>
+      </w:r>
+      <w:r>
+        <w:rPr>
+          <w:rFonts w:ascii="TH SarabunPSK" w:hAnsi="TH SarabunPSK" w:cs="TH SarabunPSK"/>
+          <w:b/>
+          <w:bCs/>
+          <w:sz w:val="32"/>
+          <w:szCs w:val="32"/>
+        </w:rPr>
+        <w:t xml:space="preserve"> </w:t>
+      </w:r>
+      <w:r>
+        <w:rPr>
+          <w:rFonts w:ascii="TH SarabunPSK" w:hAnsi="TH SarabunPSK" w:cs="TH SarabunPSK"/>
+          <w:sz w:val="32"/>
+          <w:szCs w:val="32"/>
+        </w:rPr>
+        <w:t>(</w:t>
+      </w:r>
+      <w:r>
+        <w:rPr>
+          <w:rFonts w:ascii="TH SarabunPSK" w:hAnsi="TH SarabunPSK" w:cs="TH SarabunPSK"/>
+          <w:sz w:val="32"/>
+          <w:szCs w:val="32"/>
+          <w:cs/>
+        </w:rPr>
+        <w:t>ความสม่ำเสมอของรูปร่างของเซลล์</w:t>
+      </w:r>
+      <w:r>
+        <w:rPr>
+          <w:rFonts w:ascii="TH SarabunPSK" w:hAnsi="TH SarabunPSK" w:cs="TH SarabunPSK"/>
+          <w:sz w:val="32"/>
+          <w:szCs w:val="32"/>
+        </w:rPr>
+        <w:t>)</w:t>
+      </w:r>
+      <w:r>
+        <w:rPr>
+          <w:rFonts w:ascii="TH SarabunPSK" w:hAnsi="TH SarabunPSK" w:cs="TH SarabunPSK"/>
+          <w:sz w:val="32"/>
+          <w:szCs w:val="32"/>
+        </w:rPr>
+        <w:t xml:space="preserve"> </w:t>
+      </w:r>
+      <w:r>
+        <w:rPr>
+          <w:rFonts w:ascii="TH SarabunPSK" w:hAnsi="TH SarabunPSK" w:cs="TH SarabunPSK"/>
+          <w:sz w:val="32"/>
+          <w:szCs w:val="32"/>
+        </w:rPr>
+        <w:t xml:space="preserve">5. </w:t>
+      </w:r>
+      <w:r>
+        <w:rPr>
+          <w:rFonts w:ascii="TH SarabunPSK" w:hAnsi="TH SarabunPSK" w:cs="TH SarabunPSK"/>
+          <w:b/>
+          <w:bCs/>
+          <w:sz w:val="32"/>
+          <w:szCs w:val="32"/>
+        </w:rPr>
+        <w:t>Marginal Adhesion</w:t>
+      </w:r>
+      <w:r>
+        <w:rPr>
+          <w:rFonts w:ascii="TH SarabunPSK" w:hAnsi="TH SarabunPSK" w:cs="TH SarabunPSK"/>
+          <w:b/>
+          <w:bCs/>
+          <w:sz w:val="32"/>
+          <w:szCs w:val="32"/>
+        </w:rPr>
+        <w:t xml:space="preserve"> </w:t>
+      </w:r>
+      <w:r>
+        <w:rPr>
+          <w:rFonts w:ascii="TH SarabunPSK" w:hAnsi="TH SarabunPSK" w:cs="TH SarabunPSK"/>
+          <w:sz w:val="32"/>
+          <w:szCs w:val="32"/>
+        </w:rPr>
+        <w:t>(</w:t>
+      </w:r>
+      <w:r>
+        <w:rPr>
+          <w:rFonts w:ascii="TH SarabunPSK" w:hAnsi="TH SarabunPSK" w:cs="TH SarabunPSK"/>
+          <w:sz w:val="32"/>
+          <w:szCs w:val="32"/>
+          <w:cs/>
+        </w:rPr>
+        <w:t>การยึดเกาะขอบ</w:t>
+      </w:r>
+      <w:r>
+        <w:rPr>
+          <w:rFonts w:ascii="TH SarabunPSK" w:hAnsi="TH SarabunPSK" w:cs="TH SarabunPSK"/>
+          <w:sz w:val="32"/>
+          <w:szCs w:val="32"/>
+        </w:rPr>
+        <w:t>)</w:t>
+      </w:r>
+      <w:r>
+        <w:rPr>
+          <w:rFonts w:ascii="TH SarabunPSK" w:hAnsi="TH SarabunPSK" w:cs="TH SarabunPSK"/>
+          <w:sz w:val="32"/>
+          <w:szCs w:val="32"/>
+        </w:rPr>
+        <w:t xml:space="preserve"> </w:t>
+      </w:r>
+      <w:r>
+        <w:rPr>
+          <w:rFonts w:ascii="TH SarabunPSK" w:hAnsi="TH SarabunPSK" w:cs="TH SarabunPSK"/>
+          <w:sz w:val="32"/>
+          <w:szCs w:val="32"/>
+        </w:rPr>
+        <w:t xml:space="preserve">6. </w:t>
+      </w:r>
+      <w:r>
+        <w:rPr>
+          <w:rFonts w:ascii="TH SarabunPSK" w:hAnsi="TH SarabunPSK" w:cs="TH SarabunPSK"/>
+          <w:b/>
+          <w:bCs/>
+          <w:sz w:val="32"/>
+          <w:szCs w:val="32"/>
+        </w:rPr>
+        <w:t>Single Epithelial Cell Size</w:t>
+      </w:r>
+      <w:r>
+        <w:rPr>
+          <w:rFonts w:ascii="TH SarabunPSK" w:hAnsi="TH SarabunPSK" w:cs="TH SarabunPSK"/>
+          <w:b/>
+          <w:bCs/>
+          <w:sz w:val="32"/>
+          <w:szCs w:val="32"/>
+        </w:rPr>
+        <w:t xml:space="preserve"> </w:t>
+      </w:r>
+      <w:r>
+        <w:rPr>
+          <w:rFonts w:ascii="TH SarabunPSK" w:hAnsi="TH SarabunPSK" w:cs="TH SarabunPSK"/>
+          <w:sz w:val="32"/>
+          <w:szCs w:val="32"/>
+        </w:rPr>
+        <w:t>(</w:t>
+      </w:r>
+      <w:r>
+        <w:rPr>
+          <w:rFonts w:ascii="TH SarabunPSK" w:hAnsi="TH SarabunPSK" w:cs="TH SarabunPSK"/>
+          <w:sz w:val="32"/>
+          <w:szCs w:val="32"/>
+          <w:cs/>
+        </w:rPr>
+        <w:t>เซลล์เยื่อบุผิวเดี่ยวขนาด</w:t>
+      </w:r>
+      <w:r>
+        <w:rPr>
+          <w:rFonts w:ascii="TH SarabunPSK" w:hAnsi="TH SarabunPSK" w:cs="TH SarabunPSK"/>
+          <w:sz w:val="32"/>
+          <w:szCs w:val="32"/>
+        </w:rPr>
+        <w:t>)</w:t>
+      </w:r>
+      <w:r>
+        <w:rPr>
+          <w:rFonts w:ascii="TH SarabunPSK" w:hAnsi="TH SarabunPSK" w:cs="TH SarabunPSK"/>
+          <w:sz w:val="32"/>
+          <w:szCs w:val="32"/>
+        </w:rPr>
+        <w:t xml:space="preserve"> </w:t>
+      </w:r>
+      <w:r>
+        <w:rPr>
+          <w:rFonts w:ascii="TH SarabunPSK" w:hAnsi="TH SarabunPSK" w:cs="TH SarabunPSK"/>
+          <w:sz w:val="32"/>
+          <w:szCs w:val="32"/>
+        </w:rPr>
+        <w:t xml:space="preserve">7. </w:t>
+      </w:r>
+      <w:r>
+        <w:rPr>
+          <w:rFonts w:ascii="TH SarabunPSK" w:hAnsi="TH SarabunPSK" w:cs="TH SarabunPSK"/>
+          <w:b/>
+          <w:bCs/>
+          <w:sz w:val="32"/>
+          <w:szCs w:val="32"/>
+        </w:rPr>
+        <w:t>Bare Nuclei</w:t>
+      </w:r>
+      <w:r>
+        <w:rPr>
+          <w:rFonts w:ascii="TH SarabunPSK" w:hAnsi="TH SarabunPSK" w:cs="TH SarabunPSK"/>
+          <w:b/>
+          <w:bCs/>
+          <w:sz w:val="32"/>
+          <w:szCs w:val="32"/>
+        </w:rPr>
+        <w:t xml:space="preserve"> </w:t>
+      </w:r>
+      <w:r>
+        <w:rPr>
+          <w:rFonts w:ascii="TH SarabunPSK" w:hAnsi="TH SarabunPSK" w:cs="TH SarabunPSK"/>
+          <w:sz w:val="32"/>
+          <w:szCs w:val="32"/>
+        </w:rPr>
+        <w:t>(</w:t>
+      </w:r>
+      <w:r>
+        <w:rPr>
+          <w:rFonts w:ascii="TH SarabunPSK" w:hAnsi="TH SarabunPSK" w:cs="TH SarabunPSK"/>
+          <w:sz w:val="32"/>
+          <w:szCs w:val="32"/>
+          <w:cs/>
+        </w:rPr>
+        <w:t>นิวเคลียสเปลือย</w:t>
+      </w:r>
+      <w:r>
+        <w:rPr>
+          <w:rFonts w:ascii="TH SarabunPSK" w:hAnsi="TH SarabunPSK" w:cs="TH SarabunPSK"/>
+          <w:sz w:val="32"/>
+          <w:szCs w:val="32"/>
+        </w:rPr>
+        <w:t>)</w:t>
+      </w:r>
+      <w:r>
+        <w:rPr>
+          <w:rFonts w:ascii="TH SarabunPSK" w:hAnsi="TH SarabunPSK" w:cs="TH SarabunPSK"/>
+          <w:b/>
+          <w:bCs/>
+          <w:sz w:val="32"/>
+          <w:szCs w:val="32"/>
+        </w:rPr>
+        <w:t xml:space="preserve"> </w:t>
+      </w:r>
+      <w:r>
+        <w:rPr>
+          <w:rFonts w:ascii="TH SarabunPSK" w:hAnsi="TH SarabunPSK" w:cs="TH SarabunPSK"/>
+          <w:b/>
+          <w:bCs/>
+          <w:sz w:val="32"/>
+          <w:szCs w:val="32"/>
+        </w:rPr>
+        <w:t>8. Bland Chromatin</w:t>
+      </w:r>
+      <w:r>
+        <w:rPr>
+          <w:rFonts w:ascii="TH SarabunPSK" w:hAnsi="TH SarabunPSK" w:cs="TH SarabunPSK"/>
+          <w:b/>
+          <w:bCs/>
+          <w:sz w:val="32"/>
+          <w:szCs w:val="32"/>
+        </w:rPr>
+        <w:t xml:space="preserve"> </w:t>
+      </w:r>
+      <w:r>
+        <w:rPr>
+          <w:rFonts w:ascii="TH SarabunPSK" w:hAnsi="TH SarabunPSK" w:cs="TH SarabunPSK"/>
+          <w:sz w:val="32"/>
+          <w:szCs w:val="32"/>
+        </w:rPr>
+        <w:t>(</w:t>
+      </w:r>
+      <w:r>
+        <w:rPr>
+          <w:rFonts w:ascii="TH SarabunPSK" w:hAnsi="TH SarabunPSK" w:cs="TH SarabunPSK"/>
+          <w:sz w:val="32"/>
+          <w:szCs w:val="32"/>
+          <w:cs/>
+        </w:rPr>
+        <w:t>เบลนด์โครมาติน</w:t>
+      </w:r>
+      <w:r>
+        <w:rPr>
+          <w:rFonts w:ascii="TH SarabunPSK" w:hAnsi="TH SarabunPSK" w:cs="TH SarabunPSK"/>
+          <w:sz w:val="32"/>
+          <w:szCs w:val="32"/>
+        </w:rPr>
+        <w:t>)</w:t>
+      </w:r>
+      <w:r>
+        <w:rPr>
+          <w:rFonts w:ascii="TH SarabunPSK" w:hAnsi="TH SarabunPSK" w:cs="TH SarabunPSK"/>
+          <w:sz w:val="32"/>
+          <w:szCs w:val="32"/>
+        </w:rPr>
+        <w:t xml:space="preserve"> 9. </w:t>
+      </w:r>
+      <w:r>
+        <w:rPr>
+          <w:rFonts w:ascii="TH SarabunPSK" w:hAnsi="TH SarabunPSK" w:cs="TH SarabunPSK"/>
+          <w:b/>
+          <w:bCs/>
+          <w:sz w:val="32"/>
+          <w:szCs w:val="32"/>
+        </w:rPr>
+        <w:t>Normal Nucleoli</w:t>
+      </w:r>
+      <w:r>
+        <w:rPr>
+          <w:rFonts w:ascii="TH SarabunPSK" w:hAnsi="TH SarabunPSK" w:cs="TH SarabunPSK"/>
+          <w:sz w:val="32"/>
+          <w:szCs w:val="32"/>
+        </w:rPr>
+        <w:t xml:space="preserve"> </w:t>
+      </w:r>
+      <w:r>
+        <w:rPr>
+          <w:rFonts w:ascii="TH SarabunPSK" w:hAnsi="TH SarabunPSK" w:cs="TH SarabunPSK"/>
+          <w:sz w:val="32"/>
+          <w:szCs w:val="32"/>
+        </w:rPr>
+        <w:t>(</w:t>
+      </w:r>
+      <w:r>
+        <w:rPr>
+          <w:rFonts w:ascii="TH SarabunPSK" w:hAnsi="TH SarabunPSK" w:cs="TH SarabunPSK"/>
+          <w:sz w:val="32"/>
+          <w:szCs w:val="32"/>
+          <w:cs/>
+        </w:rPr>
+        <w:t>นิวคลีโอลีปกติ</w:t>
+      </w:r>
+      <w:r>
+        <w:rPr>
+          <w:rFonts w:ascii="TH SarabunPSK" w:hAnsi="TH SarabunPSK" w:cs="TH SarabunPSK"/>
+          <w:sz w:val="32"/>
+          <w:szCs w:val="32"/>
+        </w:rPr>
+        <w:t>)</w:t>
+      </w:r>
+      <w:r>
+        <w:rPr>
+          <w:rFonts w:ascii="TH SarabunPSK" w:hAnsi="TH SarabunPSK" w:cs="TH SarabunPSK"/>
+          <w:sz w:val="32"/>
+          <w:szCs w:val="32"/>
+        </w:rPr>
+        <w:t xml:space="preserve"> 10. </w:t>
+      </w:r>
+      <w:r>
+        <w:rPr>
+          <w:rFonts w:ascii="TH SarabunPSK" w:hAnsi="TH SarabunPSK" w:cs="TH SarabunPSK"/>
+          <w:b/>
+          <w:bCs/>
+          <w:sz w:val="32"/>
+          <w:szCs w:val="32"/>
+        </w:rPr>
+        <w:t>Mitoses</w:t>
+      </w:r>
+      <w:r>
+        <w:rPr>
+          <w:rFonts w:ascii="TH SarabunPSK" w:hAnsi="TH SarabunPSK" w:cs="TH SarabunPSK"/>
+          <w:b/>
+          <w:bCs/>
+          <w:sz w:val="32"/>
+          <w:szCs w:val="32"/>
+        </w:rPr>
+        <w:t xml:space="preserve"> </w:t>
+      </w:r>
+      <w:r>
+        <w:rPr>
+          <w:rFonts w:ascii="TH SarabunPSK" w:hAnsi="TH SarabunPSK" w:cs="TH SarabunPSK"/>
+          <w:sz w:val="32"/>
+          <w:szCs w:val="32"/>
+        </w:rPr>
+        <w:t>(</w:t>
+      </w:r>
+      <w:r>
+        <w:rPr>
+          <w:rFonts w:ascii="TH SarabunPSK" w:hAnsi="TH SarabunPSK" w:cs="TH SarabunPSK"/>
+          <w:sz w:val="32"/>
+          <w:szCs w:val="32"/>
+          <w:cs/>
+        </w:rPr>
+        <w:t>ไมโทซิส</w:t>
+      </w:r>
+      <w:r>
+        <w:rPr>
+          <w:rFonts w:ascii="TH SarabunPSK" w:hAnsi="TH SarabunPSK" w:cs="TH SarabunPSK"/>
+          <w:sz w:val="32"/>
+          <w:szCs w:val="32"/>
+        </w:rPr>
+        <w:t>)</w:t>
+      </w:r>
+      <w:r>
+        <w:rPr>
+          <w:rFonts w:ascii="TH SarabunPSK" w:hAnsi="TH SarabunPSK" w:cs="TH SarabunPSK"/>
+          <w:sz w:val="32"/>
+          <w:szCs w:val="32"/>
+        </w:rPr>
+        <w:t xml:space="preserve"> </w:t>
+      </w:r>
+      <w:r>
+        <w:rPr>
+          <w:rFonts w:ascii="TH SarabunPSK" w:hAnsi="TH SarabunPSK" w:cs="TH SarabunPSK"/>
+          <w:sz w:val="32"/>
+          <w:szCs w:val="32"/>
+        </w:rPr>
+        <w:t xml:space="preserve">11. </w:t>
+      </w:r>
+      <w:r>
+        <w:rPr>
+          <w:rFonts w:ascii="TH SarabunPSK" w:hAnsi="TH SarabunPSK" w:cs="TH SarabunPSK"/>
+          <w:b/>
+          <w:bCs/>
+          <w:sz w:val="32"/>
+          <w:szCs w:val="32"/>
+        </w:rPr>
+        <w:t>Class</w:t>
+      </w:r>
+      <w:r>
+        <w:rPr>
+          <w:rFonts w:ascii="TH SarabunPSK" w:hAnsi="TH SarabunPSK" w:cs="TH SarabunPSK"/>
+          <w:sz w:val="32"/>
+          <w:szCs w:val="32"/>
+        </w:rPr>
+        <w:t xml:space="preserve"> </w:t>
+      </w:r>
+      <w:r>
+        <w:rPr>
+          <w:rFonts w:ascii="TH SarabunPSK" w:hAnsi="TH SarabunPSK" w:cs="TH SarabunPSK"/>
+          <w:sz w:val="32"/>
+          <w:szCs w:val="32"/>
+        </w:rPr>
+        <w:t>(</w:t>
+      </w:r>
+      <w:r>
+        <w:rPr>
+          <w:rFonts w:ascii="TH SarabunPSK" w:hAnsi="TH SarabunPSK" w:cs="TH SarabunPSK" w:hint="cs"/>
+          <w:sz w:val="32"/>
+          <w:szCs w:val="32"/>
+          <w:cs/>
+        </w:rPr>
+        <w:t xml:space="preserve">หมวดหมู่ </w:t>
+      </w:r>
+      <w:r>
+        <w:rPr>
+          <w:rFonts w:ascii="TH SarabunPSK" w:hAnsi="TH SarabunPSK" w:cs="TH SarabunPSK"/>
+          <w:sz w:val="32"/>
+          <w:szCs w:val="32"/>
+        </w:rPr>
+        <w:t>2</w:t>
+      </w:r>
+      <w:r>
+        <w:rPr>
+          <w:rFonts w:ascii="TH SarabunPSK" w:hAnsi="TH SarabunPSK" w:cs="TH SarabunPSK" w:hint="cs"/>
+          <w:sz w:val="32"/>
+          <w:szCs w:val="32"/>
+          <w:cs/>
+        </w:rPr>
+        <w:t xml:space="preserve">คือไม่เป็นมะเร็ง </w:t>
+      </w:r>
+      <w:r>
+        <w:rPr>
+          <w:rFonts w:ascii="TH SarabunPSK" w:hAnsi="TH SarabunPSK" w:cs="TH SarabunPSK"/>
+          <w:sz w:val="32"/>
+          <w:szCs w:val="32"/>
+        </w:rPr>
+        <w:t>4</w:t>
+      </w:r>
+      <w:r>
+        <w:rPr>
+          <w:rFonts w:ascii="TH SarabunPSK" w:hAnsi="TH SarabunPSK" w:cs="TH SarabunPSK" w:hint="cs"/>
+          <w:sz w:val="32"/>
+          <w:szCs w:val="32"/>
+          <w:cs/>
+        </w:rPr>
+        <w:t>คือเป็นมะเร็ง</w:t>
+      </w:r>
+      <w:r>
+        <w:rPr>
+          <w:rFonts w:ascii="TH SarabunPSK" w:hAnsi="TH SarabunPSK" w:cs="TH SarabunPSK"/>
+          <w:sz w:val="32"/>
+          <w:szCs w:val="32"/>
+        </w:rPr>
+        <w:t>)</w:t>
+      </w:r>
+      <w:r>
+        <w:rPr>
+          <w:rFonts w:ascii="TH SarabunPSK" w:hAnsi="TH SarabunPSK" w:cs="TH SarabunPSK"/>
+          <w:sz w:val="32"/>
+          <w:szCs w:val="32"/>
+        </w:rPr>
+        <w:t xml:space="preserve"> </w:t>
+      </w:r>
+      <w:r>
+        <w:rPr>
+          <w:rFonts w:ascii="TH SarabunPSK" w:hAnsi="TH SarabunPSK" w:cs="TH SarabunPSK" w:hint="cs"/>
+          <w:sz w:val="32"/>
+          <w:szCs w:val="32"/>
+          <w:cs/>
+        </w:rPr>
+        <w:t>โดยใน</w:t>
+      </w:r>
+      <w:r>
+        <w:rPr>
+          <w:rFonts w:ascii="TH SarabunPSK" w:hAnsi="TH SarabunPSK" w:cs="TH SarabunPSK"/>
+          <w:sz w:val="32"/>
+          <w:szCs w:val="32"/>
+        </w:rPr>
+        <w:t xml:space="preserve">Dataset </w:t>
+      </w:r>
+      <w:r>
+        <w:rPr>
+          <w:rFonts w:ascii="TH SarabunPSK" w:hAnsi="TH SarabunPSK" w:cs="TH SarabunPSK" w:hint="cs"/>
+          <w:sz w:val="32"/>
+          <w:szCs w:val="32"/>
+          <w:cs/>
+        </w:rPr>
+        <w:t xml:space="preserve">มี </w:t>
+      </w:r>
+      <w:r>
+        <w:rPr>
+          <w:rFonts w:ascii="TH SarabunPSK" w:hAnsi="TH SarabunPSK" w:cs="TH SarabunPSK"/>
+          <w:sz w:val="32"/>
+          <w:szCs w:val="32"/>
+        </w:rPr>
+        <w:t xml:space="preserve">Missing Value </w:t>
+      </w:r>
+      <w:r>
+        <w:rPr>
+          <w:rFonts w:ascii="TH SarabunPSK" w:hAnsi="TH SarabunPSK" w:cs="TH SarabunPSK" w:hint="cs"/>
+          <w:sz w:val="32"/>
+          <w:szCs w:val="32"/>
+          <w:cs/>
+        </w:rPr>
+        <w:t xml:space="preserve">ใน </w:t>
+      </w:r>
+      <w:proofErr w:type="gramStart"/>
+      <w:r>
+        <w:rPr>
+          <w:rFonts w:ascii="TH SarabunPSK" w:hAnsi="TH SarabunPSK" w:cs="TH SarabunPSK"/>
+          <w:sz w:val="32"/>
+          <w:szCs w:val="32"/>
+        </w:rPr>
+        <w:t xml:space="preserve">column </w:t>
+      </w:r>
+      <w:r>
+        <w:rPr>
+          <w:rFonts w:ascii="TH SarabunPSK" w:hAnsi="TH SarabunPSK" w:cs="TH SarabunPSK"/>
+          <w:sz w:val="32"/>
+          <w:szCs w:val="32"/>
+        </w:rPr>
+        <w:t xml:space="preserve"> </w:t>
+      </w:r>
+      <w:r>
+        <w:rPr>
+          <w:rFonts w:ascii="TH SarabunPSK" w:hAnsi="TH SarabunPSK" w:cs="TH SarabunPSK"/>
+          <w:b/>
+          <w:bCs/>
+          <w:sz w:val="32"/>
+          <w:szCs w:val="32"/>
+        </w:rPr>
+        <w:t>Bare</w:t>
+      </w:r>
+      <w:proofErr w:type="gramEnd"/>
+      <w:r>
+        <w:rPr>
+          <w:rFonts w:ascii="TH SarabunPSK" w:hAnsi="TH SarabunPSK" w:cs="TH SarabunPSK"/>
+          <w:b/>
+          <w:bCs/>
+          <w:sz w:val="32"/>
+          <w:szCs w:val="32"/>
+        </w:rPr>
+        <w:t xml:space="preserve"> Nuclei</w:t>
+      </w:r>
+      <w:r>
+        <w:rPr>
+          <w:rFonts w:ascii="TH SarabunPSK" w:hAnsi="TH SarabunPSK" w:cs="TH SarabunPSK"/>
+          <w:sz w:val="32"/>
+          <w:szCs w:val="32"/>
+        </w:rPr>
+        <w:t xml:space="preserve"> </w:t>
+      </w:r>
+      <w:r>
+        <w:rPr>
+          <w:rFonts w:ascii="TH SarabunPSK" w:hAnsi="TH SarabunPSK" w:cs="TH SarabunPSK" w:hint="cs"/>
+          <w:sz w:val="32"/>
+          <w:szCs w:val="32"/>
+          <w:cs/>
+        </w:rPr>
+        <w:t>จำเป็นต้องมีการ</w:t>
+      </w:r>
+      <w:r>
+        <w:rPr>
+          <w:rFonts w:ascii="TH SarabunPSK" w:hAnsi="TH SarabunPSK" w:cs="TH SarabunPSK"/>
+          <w:sz w:val="32"/>
+          <w:szCs w:val="32"/>
+        </w:rPr>
+        <w:t xml:space="preserve"> preprocess</w:t>
+      </w:r>
+      <w:r>
+        <w:rPr>
+          <w:rFonts w:ascii="TH SarabunPSK" w:hAnsi="TH SarabunPSK" w:cs="TH SarabunPSK" w:hint="cs"/>
+          <w:sz w:val="32"/>
+          <w:szCs w:val="32"/>
+          <w:cs/>
+        </w:rPr>
+        <w:t xml:space="preserve">ก่อนโดยใช้การ </w:t>
+      </w:r>
+      <w:r>
+        <w:rPr>
+          <w:rFonts w:ascii="TH SarabunPSK" w:hAnsi="TH SarabunPSK" w:cs="TH SarabunPSK"/>
+          <w:sz w:val="32"/>
+          <w:szCs w:val="32"/>
+        </w:rPr>
+        <w:t xml:space="preserve">fill missing value </w:t>
+      </w:r>
+      <w:r>
+        <w:rPr>
+          <w:rFonts w:ascii="TH SarabunPSK" w:hAnsi="TH SarabunPSK" w:cs="TH SarabunPSK" w:hint="cs"/>
+          <w:sz w:val="32"/>
+          <w:szCs w:val="32"/>
+          <w:cs/>
+        </w:rPr>
+        <w:t xml:space="preserve">โดยใช้ </w:t>
+      </w:r>
+      <w:r>
+        <w:rPr>
+          <w:rFonts w:ascii="TH SarabunPSK" w:hAnsi="TH SarabunPSK" w:cs="TH SarabunPSK"/>
+          <w:sz w:val="32"/>
+          <w:szCs w:val="32"/>
+        </w:rPr>
+        <w:t>mode (</w:t>
+      </w:r>
+      <w:r>
+        <w:rPr>
+          <w:rFonts w:ascii="TH SarabunPSK" w:hAnsi="TH SarabunPSK" w:cs="TH SarabunPSK" w:hint="cs"/>
+          <w:sz w:val="32"/>
+          <w:szCs w:val="32"/>
+          <w:cs/>
+        </w:rPr>
+        <w:t>ฐานนิยม</w:t>
+      </w:r>
+      <w:r>
+        <w:rPr>
+          <w:rFonts w:ascii="TH SarabunPSK" w:hAnsi="TH SarabunPSK" w:cs="TH SarabunPSK"/>
+          <w:sz w:val="32"/>
+          <w:szCs w:val="32"/>
+        </w:rPr>
+        <w:t xml:space="preserve">) </w:t>
+      </w:r>
+      <w:r>
+        <w:rPr>
+          <w:rFonts w:ascii="TH SarabunPSK" w:hAnsi="TH SarabunPSK" w:cs="TH SarabunPSK" w:hint="cs"/>
+          <w:sz w:val="32"/>
+          <w:szCs w:val="32"/>
+          <w:cs/>
+        </w:rPr>
+        <w:t xml:space="preserve">และข้อมูลที่จะนำไป </w:t>
+      </w:r>
+      <w:r>
+        <w:rPr>
+          <w:rFonts w:ascii="TH SarabunPSK" w:hAnsi="TH SarabunPSK" w:cs="TH SarabunPSK"/>
+          <w:sz w:val="32"/>
+          <w:szCs w:val="32"/>
+        </w:rPr>
+        <w:t>process</w:t>
+      </w:r>
+      <w:r>
+        <w:rPr>
+          <w:rFonts w:ascii="TH SarabunPSK" w:hAnsi="TH SarabunPSK" w:cs="TH SarabunPSK" w:hint="cs"/>
+          <w:sz w:val="32"/>
+          <w:szCs w:val="32"/>
+          <w:cs/>
+        </w:rPr>
+        <w:t>ได้ คือตั้งแต่</w:t>
+      </w:r>
+      <w:r>
+        <w:rPr>
+          <w:rFonts w:ascii="TH SarabunPSK" w:hAnsi="TH SarabunPSK" w:cs="TH SarabunPSK"/>
+          <w:sz w:val="32"/>
+          <w:szCs w:val="32"/>
+        </w:rPr>
+        <w:t xml:space="preserve">column 2-11 </w:t>
+      </w:r>
+      <w:r>
+        <w:rPr>
+          <w:rFonts w:ascii="TH SarabunPSK" w:hAnsi="TH SarabunPSK" w:cs="TH SarabunPSK" w:hint="cs"/>
+          <w:sz w:val="32"/>
+          <w:szCs w:val="32"/>
+          <w:cs/>
+        </w:rPr>
+        <w:t>โดย</w:t>
+      </w:r>
+      <w:r>
+        <w:rPr>
+          <w:rFonts w:ascii="TH SarabunPSK" w:hAnsi="TH SarabunPSK" w:cs="TH SarabunPSK"/>
+          <w:sz w:val="32"/>
+          <w:szCs w:val="32"/>
+        </w:rPr>
+        <w:t xml:space="preserve"> Attribute ID </w:t>
+      </w:r>
+      <w:r>
+        <w:rPr>
+          <w:rFonts w:ascii="TH SarabunPSK" w:hAnsi="TH SarabunPSK" w:cs="TH SarabunPSK" w:hint="cs"/>
+          <w:sz w:val="32"/>
+          <w:szCs w:val="32"/>
+          <w:cs/>
+        </w:rPr>
+        <w:t>จะไม่ถูกนำมา</w:t>
+      </w:r>
+      <w:r>
+        <w:rPr>
+          <w:rFonts w:ascii="TH SarabunPSK" w:hAnsi="TH SarabunPSK" w:cs="TH SarabunPSK"/>
+          <w:sz w:val="32"/>
+          <w:szCs w:val="32"/>
+        </w:rPr>
+        <w:t>process</w:t>
+      </w:r>
+    </w:p>
+    <w:p>
+      <w:pPr>
+        <w:pStyle w:val="ListParagraph"/>
+        <w:rPr>
+          <w:rFonts w:ascii="TH SarabunPSK" w:hAnsi="TH SarabunPSK" w:cs="TH SarabunPSK" w:hint="cs"/>
+          <w:sz w:val="36"/>
+          <w:szCs w:val="36"/>
+          <w:cs/>
+        </w:rPr>
+      </w:pPr>
+    </w:p>
+    <w:p>
+      <w:pPr>
+        <w:rPr>
+          <w:rFonts w:ascii="TH SarabunPSK" w:hAnsi="TH SarabunPSK" w:cs="TH SarabunPSK" w:hint="cs"/>
+          <w:sz w:val="36"/>
+          <w:szCs w:val="36"/>
+          <w:lang w:val="en-GB"/>
+        </w:rPr>
+      </w:pPr>
+      <w:r>
+        <w:rPr>
+          <w:rFonts w:ascii="TH SarabunPSK" w:hAnsi="TH SarabunPSK" w:cs="TH SarabunPSK"/>
+          <w:sz w:val="36"/>
+          <w:szCs w:val="36"/>
+          <w:cs/>
+          <w:lang w:val="en-GB"/>
+        </w:rPr>
+        <w:br w:type="page"/>
+      </w:r>
     </w:p>
     <w:p>
       <w:pPr>
@@ -1808,6 +3184,7 @@
           <w:szCs w:val="36"/>
           <w:cs/>
         </w:rPr>
+        <w:lastRenderedPageBreak/>
         <w:t xml:space="preserve">ขั้นตอนการทำ </w:t>
       </w:r>
       <w:r>
@@ -1911,6 +3288,7 @@
           <w:rFonts w:ascii="TH SarabunPSK" w:hAnsi="TH SarabunPSK" w:cs="TH SarabunPSK"/>
           <w:b/>
           <w:bCs/>
+          <w:color w:val="5B9BD5" w:themeColor="accent1"/>
           <w:sz w:val="36"/>
           <w:szCs w:val="36"/>
           <w:lang w:val="en-GB"/>
@@ -1922,6 +3300,7 @@
           <w:rFonts w:ascii="TH SarabunPSK" w:hAnsi="TH SarabunPSK" w:cs="TH SarabunPSK"/>
           <w:b/>
           <w:bCs/>
+          <w:color w:val="5B9BD5" w:themeColor="accent1"/>
           <w:sz w:val="36"/>
           <w:szCs w:val="36"/>
         </w:rPr>
@@ -1932,6 +3311,7 @@
           <w:rFonts w:ascii="TH SarabunPSK" w:hAnsi="TH SarabunPSK" w:cs="TH SarabunPSK"/>
           <w:b/>
           <w:bCs/>
+          <w:color w:val="5B9BD5" w:themeColor="accent1"/>
           <w:sz w:val="36"/>
           <w:szCs w:val="36"/>
           <w:lang w:val="en-GB"/>
@@ -1943,6 +3323,7 @@
           <w:rFonts w:ascii="TH SarabunPSK" w:hAnsi="TH SarabunPSK" w:cs="TH SarabunPSK" w:hint="cs"/>
           <w:b/>
           <w:bCs/>
+          <w:color w:val="5B9BD5" w:themeColor="accent1"/>
           <w:sz w:val="36"/>
           <w:szCs w:val="36"/>
           <w:cs/>
@@ -1955,6 +3336,7 @@
           <w:rFonts w:ascii="TH SarabunPSK" w:hAnsi="TH SarabunPSK" w:cs="TH SarabunPSK"/>
           <w:b/>
           <w:bCs/>
+          <w:color w:val="5B9BD5" w:themeColor="accent1"/>
           <w:sz w:val="36"/>
           <w:szCs w:val="36"/>
           <w:lang w:val="en-GB"/>
@@ -1967,36 +3349,184 @@
         <w:ind w:left="720"/>
         <w:rPr>
           <w:rFonts w:ascii="TH SarabunPSK" w:hAnsi="TH SarabunPSK" w:cs="TH SarabunPSK"/>
-          <w:color w:val="FF0000"/>
-          <w:sz w:val="36"/>
-          <w:szCs w:val="36"/>
-        </w:rPr>
-      </w:pPr>
-      <w:r>
-        <w:rPr>
-          <w:rFonts w:ascii="TH SarabunPSK" w:hAnsi="TH SarabunPSK" w:cs="TH SarabunPSK" w:hint="cs"/>
-          <w:color w:val="FF0000"/>
-          <w:sz w:val="36"/>
-          <w:szCs w:val="36"/>
-          <w:cs/>
-        </w:rPr>
-        <w:t>แสดงข้อมูลก่อน และหลังการทำ พร้อมคำอธิบาย</w:t>
+          <w:sz w:val="32"/>
+          <w:szCs w:val="32"/>
+        </w:rPr>
+      </w:pPr>
+      <w:r>
+        <w:rPr>
+          <w:rFonts w:ascii="TH SarabunPSK" w:hAnsi="TH SarabunPSK" w:cs="TH SarabunPSK" w:hint="cs"/>
+          <w:sz w:val="32"/>
+          <w:szCs w:val="32"/>
+          <w:cs/>
+        </w:rPr>
+        <w:t>ใน</w:t>
+      </w:r>
+      <w:r>
+        <w:rPr>
+          <w:rFonts w:ascii="TH SarabunPSK" w:hAnsi="TH SarabunPSK" w:cs="TH SarabunPSK"/>
+          <w:sz w:val="32"/>
+          <w:szCs w:val="32"/>
+        </w:rPr>
+        <w:t xml:space="preserve">Original Dataset </w:t>
+      </w:r>
+      <w:r>
+        <w:rPr>
+          <w:rFonts w:ascii="TH SarabunPSK" w:hAnsi="TH SarabunPSK" w:cs="TH SarabunPSK" w:hint="cs"/>
+          <w:sz w:val="32"/>
+          <w:szCs w:val="32"/>
+          <w:cs/>
+        </w:rPr>
+        <w:t>มี</w:t>
+      </w:r>
+      <w:r>
+        <w:rPr>
+          <w:rFonts w:ascii="TH SarabunPSK" w:hAnsi="TH SarabunPSK" w:cs="TH SarabunPSK"/>
+          <w:sz w:val="32"/>
+          <w:szCs w:val="32"/>
+        </w:rPr>
+        <w:t xml:space="preserve"> missing value </w:t>
+      </w:r>
+      <w:r>
+        <w:rPr>
+          <w:rFonts w:ascii="TH SarabunPSK" w:hAnsi="TH SarabunPSK" w:cs="TH SarabunPSK" w:hint="cs"/>
+          <w:sz w:val="32"/>
+          <w:szCs w:val="32"/>
+          <w:cs/>
+        </w:rPr>
+        <w:t>ทั้งหมด</w:t>
+      </w:r>
+      <w:r>
+        <w:rPr>
+          <w:rFonts w:ascii="TH SarabunPSK" w:hAnsi="TH SarabunPSK" w:cs="TH SarabunPSK"/>
+          <w:sz w:val="32"/>
+          <w:szCs w:val="32"/>
+        </w:rPr>
+        <w:t xml:space="preserve"> 16 </w:t>
+      </w:r>
+      <w:r>
+        <w:rPr>
+          <w:rFonts w:ascii="TH SarabunPSK" w:hAnsi="TH SarabunPSK" w:cs="TH SarabunPSK" w:hint="cs"/>
+          <w:sz w:val="32"/>
+          <w:szCs w:val="32"/>
+          <w:cs/>
+        </w:rPr>
+        <w:t>ตัว</w:t>
       </w:r>
     </w:p>
     <w:p>
       <w:pPr>
         <w:ind w:left="720"/>
-        <w:rPr>
-          <w:rFonts w:ascii="TH SarabunPSK" w:hAnsi="TH SarabunPSK" w:cs="TH SarabunPSK"/>
-          <w:color w:val="FF0000"/>
-          <w:sz w:val="36"/>
-          <w:szCs w:val="36"/>
-        </w:rPr>
-      </w:pPr>
+        <w:jc w:val="center"/>
+        <w:rPr>
+          <w:rFonts w:ascii="TH SarabunPSK" w:hAnsi="TH SarabunPSK" w:cs="TH SarabunPSK"/>
+          <w:sz w:val="36"/>
+          <w:szCs w:val="36"/>
+        </w:rPr>
+      </w:pPr>
+      <w:r>
+        <w:rPr>
+          <w:rFonts w:ascii="TH SarabunPSK" w:hAnsi="TH SarabunPSK" w:cs="TH SarabunPSK"/>
+          <w:sz w:val="36"/>
+          <w:szCs w:val="36"/>
+          <w:cs/>
+        </w:rPr>
+        <w:drawing>
+          <wp:inline distT="0" distB="0" distL="0" distR="0" wp14:anchorId="23B3D799" wp14:editId="1758C7BD">
+            <wp:extent cx="2554190" cy="248920"/>
+            <wp:effectExtent l="0" t="0" r="0" b="0"/>
+            <wp:docPr id="1775125085" name="Picture 1"/>
+            <wp:cNvGraphicFramePr>
+              <a:graphicFrameLocks xmlns:a="http://schemas.openxmlformats.org/drawingml/2006/main" noChangeAspect="1"/>
+            </wp:cNvGraphicFramePr>
+            <a:graphic xmlns:a="http://schemas.openxmlformats.org/drawingml/2006/main">
+              <a:graphicData uri="http://schemas.openxmlformats.org/drawingml/2006/picture">
+                <pic:pic xmlns:pic="http://schemas.openxmlformats.org/drawingml/2006/picture">
+                  <pic:nvPicPr>
+                    <pic:cNvPr id="1775125085" name=""/>
+                    <pic:cNvPicPr/>
+                  </pic:nvPicPr>
+                  <pic:blipFill>
+                    <a:blip r:embed="rId12"/>
+                    <a:stretch>
+                      <a:fillRect/>
+                    </a:stretch>
+                  </pic:blipFill>
+                  <pic:spPr>
+                    <a:xfrm>
+                      <a:off x="0" y="0"/>
+                      <a:ext cx="2575922" cy="251038"/>
+                    </a:xfrm>
+                    <a:prstGeom prst="rect">
+                      <a:avLst/>
+                    </a:prstGeom>
+                  </pic:spPr>
+                </pic:pic>
+              </a:graphicData>
+            </a:graphic>
+          </wp:inline>
+        </w:drawing>
+      </w:r>
     </w:p>
     <w:p>
       <w:pPr>
         <w:ind w:left="720"/>
+        <w:jc w:val="center"/>
+        <w:rPr>
+          <w:rFonts w:ascii="TH SarabunPSK" w:hAnsi="TH SarabunPSK" w:cs="TH SarabunPSK" w:hint="cs"/>
+          <w:sz w:val="36"/>
+          <w:szCs w:val="36"/>
+          <w:cs/>
+        </w:rPr>
+      </w:pPr>
+      <w:r>
+        <w:rPr>
+          <w:rFonts w:ascii="TH SarabunPSK" w:hAnsi="TH SarabunPSK" w:cs="TH SarabunPSK"/>
+          <w:sz w:val="36"/>
+          <w:szCs w:val="36"/>
+          <w:cs/>
+        </w:rPr>
+        <w:drawing>
+          <wp:inline distT="0" distB="0" distL="0" distR="0" wp14:anchorId="460EF06B" wp14:editId="1E3ACD59">
+            <wp:extent cx="2528846" cy="218440"/>
+            <wp:effectExtent l="0" t="0" r="5080" b="0"/>
+            <wp:docPr id="656808243" name="Picture 1"/>
+            <wp:cNvGraphicFramePr>
+              <a:graphicFrameLocks xmlns:a="http://schemas.openxmlformats.org/drawingml/2006/main" noChangeAspect="1"/>
+            </wp:cNvGraphicFramePr>
+            <a:graphic xmlns:a="http://schemas.openxmlformats.org/drawingml/2006/main">
+              <a:graphicData uri="http://schemas.openxmlformats.org/drawingml/2006/picture">
+                <pic:pic xmlns:pic="http://schemas.openxmlformats.org/drawingml/2006/picture">
+                  <pic:nvPicPr>
+                    <pic:cNvPr id="656808243" name=""/>
+                    <pic:cNvPicPr/>
+                  </pic:nvPicPr>
+                  <pic:blipFill>
+                    <a:blip r:embed="rId13"/>
+                    <a:stretch>
+                      <a:fillRect/>
+                    </a:stretch>
+                  </pic:blipFill>
+                  <pic:spPr>
+                    <a:xfrm>
+                      <a:off x="0" y="0"/>
+                      <a:ext cx="2585820" cy="223361"/>
+                    </a:xfrm>
+                    <a:prstGeom prst="rect">
+                      <a:avLst/>
+                    </a:prstGeom>
+                  </pic:spPr>
+                </pic:pic>
+              </a:graphicData>
+            </a:graphic>
+          </wp:inline>
+        </w:drawing>
+      </w:r>
+    </w:p>
+    <w:p>
+      <w:pPr>
+        <w:ind w:left="720"/>
+        <w:jc w:val="center"/>
         <w:rPr>
           <w:rFonts w:ascii="TH SarabunPSK" w:hAnsi="TH SarabunPSK" w:cs="TH SarabunPSK"/>
           <w:color w:val="FF0000"/>
@@ -2004,6 +3534,1042 @@
           <w:szCs w:val="36"/>
         </w:rPr>
       </w:pPr>
+      <w:r>
+        <w:rPr>
+          <w:rFonts w:ascii="TH SarabunPSK" w:hAnsi="TH SarabunPSK" w:cs="TH SarabunPSK"/>
+          <w:color w:val="FF0000"/>
+          <w:sz w:val="36"/>
+          <w:szCs w:val="36"/>
+          <w:cs/>
+        </w:rPr>
+        <w:drawing>
+          <wp:inline distT="0" distB="0" distL="0" distR="0" wp14:anchorId="58EE80F8" wp14:editId="6816083E">
+            <wp:extent cx="2559299" cy="220980"/>
+            <wp:effectExtent l="0" t="0" r="0" b="7620"/>
+            <wp:docPr id="230196621" name="Picture 1"/>
+            <wp:cNvGraphicFramePr>
+              <a:graphicFrameLocks xmlns:a="http://schemas.openxmlformats.org/drawingml/2006/main" noChangeAspect="1"/>
+            </wp:cNvGraphicFramePr>
+            <a:graphic xmlns:a="http://schemas.openxmlformats.org/drawingml/2006/main">
+              <a:graphicData uri="http://schemas.openxmlformats.org/drawingml/2006/picture">
+                <pic:pic xmlns:pic="http://schemas.openxmlformats.org/drawingml/2006/picture">
+                  <pic:nvPicPr>
+                    <pic:cNvPr id="230196621" name=""/>
+                    <pic:cNvPicPr/>
+                  </pic:nvPicPr>
+                  <pic:blipFill>
+                    <a:blip r:embed="rId14"/>
+                    <a:stretch>
+                      <a:fillRect/>
+                    </a:stretch>
+                  </pic:blipFill>
+                  <pic:spPr>
+                    <a:xfrm>
+                      <a:off x="0" y="0"/>
+                      <a:ext cx="2622766" cy="226460"/>
+                    </a:xfrm>
+                    <a:prstGeom prst="rect">
+                      <a:avLst/>
+                    </a:prstGeom>
+                  </pic:spPr>
+                </pic:pic>
+              </a:graphicData>
+            </a:graphic>
+          </wp:inline>
+        </w:drawing>
+      </w:r>
+    </w:p>
+    <w:p>
+      <w:pPr>
+        <w:ind w:left="720"/>
+        <w:jc w:val="center"/>
+        <w:rPr>
+          <w:rFonts w:ascii="TH SarabunPSK" w:hAnsi="TH SarabunPSK" w:cs="TH SarabunPSK"/>
+          <w:color w:val="FF0000"/>
+          <w:sz w:val="36"/>
+          <w:szCs w:val="36"/>
+        </w:rPr>
+      </w:pPr>
+      <w:r>
+        <w:rPr>
+          <w:rFonts w:ascii="TH SarabunPSK" w:hAnsi="TH SarabunPSK" w:cs="TH SarabunPSK"/>
+          <w:color w:val="FF0000"/>
+          <w:sz w:val="36"/>
+          <w:szCs w:val="36"/>
+        </w:rPr>
+        <w:drawing>
+          <wp:inline distT="0" distB="0" distL="0" distR="0" wp14:anchorId="5F5488B2" wp14:editId="5B3A1C5C">
+            <wp:extent cx="2543396" cy="215265"/>
+            <wp:effectExtent l="0" t="0" r="9525" b="0"/>
+            <wp:docPr id="2076832190" name="Picture 1"/>
+            <wp:cNvGraphicFramePr>
+              <a:graphicFrameLocks xmlns:a="http://schemas.openxmlformats.org/drawingml/2006/main" noChangeAspect="1"/>
+            </wp:cNvGraphicFramePr>
+            <a:graphic xmlns:a="http://schemas.openxmlformats.org/drawingml/2006/main">
+              <a:graphicData uri="http://schemas.openxmlformats.org/drawingml/2006/picture">
+                <pic:pic xmlns:pic="http://schemas.openxmlformats.org/drawingml/2006/picture">
+                  <pic:nvPicPr>
+                    <pic:cNvPr id="2076832190" name=""/>
+                    <pic:cNvPicPr/>
+                  </pic:nvPicPr>
+                  <pic:blipFill>
+                    <a:blip r:embed="rId15"/>
+                    <a:stretch>
+                      <a:fillRect/>
+                    </a:stretch>
+                  </pic:blipFill>
+                  <pic:spPr>
+                    <a:xfrm>
+                      <a:off x="0" y="0"/>
+                      <a:ext cx="2793412" cy="236426"/>
+                    </a:xfrm>
+                    <a:prstGeom prst="rect">
+                      <a:avLst/>
+                    </a:prstGeom>
+                  </pic:spPr>
+                </pic:pic>
+              </a:graphicData>
+            </a:graphic>
+          </wp:inline>
+        </w:drawing>
+      </w:r>
+    </w:p>
+    <w:p>
+      <w:pPr>
+        <w:ind w:left="720"/>
+        <w:jc w:val="center"/>
+        <w:rPr>
+          <w:rFonts w:ascii="TH SarabunPSK" w:hAnsi="TH SarabunPSK" w:cs="TH SarabunPSK"/>
+          <w:color w:val="FF0000"/>
+          <w:sz w:val="36"/>
+          <w:szCs w:val="36"/>
+        </w:rPr>
+      </w:pPr>
+      <w:r>
+        <w:rPr>
+          <w:rFonts w:ascii="TH SarabunPSK" w:hAnsi="TH SarabunPSK" w:cs="TH SarabunPSK"/>
+          <w:color w:val="FF0000"/>
+          <w:sz w:val="36"/>
+          <w:szCs w:val="36"/>
+        </w:rPr>
+        <w:drawing>
+          <wp:inline distT="0" distB="0" distL="0" distR="0" wp14:anchorId="3D103859" wp14:editId="67C3567B">
+            <wp:extent cx="2567250" cy="234950"/>
+            <wp:effectExtent l="0" t="0" r="5080" b="0"/>
+            <wp:docPr id="1956043597" name="Picture 1"/>
+            <wp:cNvGraphicFramePr>
+              <a:graphicFrameLocks xmlns:a="http://schemas.openxmlformats.org/drawingml/2006/main" noChangeAspect="1"/>
+            </wp:cNvGraphicFramePr>
+            <a:graphic xmlns:a="http://schemas.openxmlformats.org/drawingml/2006/main">
+              <a:graphicData uri="http://schemas.openxmlformats.org/drawingml/2006/picture">
+                <pic:pic xmlns:pic="http://schemas.openxmlformats.org/drawingml/2006/picture">
+                  <pic:nvPicPr>
+                    <pic:cNvPr id="1956043597" name=""/>
+                    <pic:cNvPicPr/>
+                  </pic:nvPicPr>
+                  <pic:blipFill>
+                    <a:blip r:embed="rId16"/>
+                    <a:stretch>
+                      <a:fillRect/>
+                    </a:stretch>
+                  </pic:blipFill>
+                  <pic:spPr>
+                    <a:xfrm>
+                      <a:off x="0" y="0"/>
+                      <a:ext cx="2603787" cy="238294"/>
+                    </a:xfrm>
+                    <a:prstGeom prst="rect">
+                      <a:avLst/>
+                    </a:prstGeom>
+                  </pic:spPr>
+                </pic:pic>
+              </a:graphicData>
+            </a:graphic>
+          </wp:inline>
+        </w:drawing>
+      </w:r>
+    </w:p>
+    <w:p>
+      <w:pPr>
+        <w:ind w:left="720"/>
+        <w:jc w:val="center"/>
+        <w:rPr>
+          <w:rFonts w:ascii="TH SarabunPSK" w:hAnsi="TH SarabunPSK" w:cs="TH SarabunPSK"/>
+          <w:color w:val="FF0000"/>
+          <w:sz w:val="36"/>
+          <w:szCs w:val="36"/>
+        </w:rPr>
+      </w:pPr>
+      <w:r>
+        <w:rPr>
+          <w:rFonts w:ascii="TH SarabunPSK" w:hAnsi="TH SarabunPSK" w:cs="TH SarabunPSK"/>
+          <w:color w:val="FF0000"/>
+          <w:sz w:val="36"/>
+          <w:szCs w:val="36"/>
+        </w:rPr>
+        <w:drawing>
+          <wp:inline distT="0" distB="0" distL="0" distR="0" wp14:anchorId="3E1560ED" wp14:editId="03A4E618">
+            <wp:extent cx="2593892" cy="226695"/>
+            <wp:effectExtent l="0" t="0" r="0" b="1905"/>
+            <wp:docPr id="156786184" name="Picture 1"/>
+            <wp:cNvGraphicFramePr>
+              <a:graphicFrameLocks xmlns:a="http://schemas.openxmlformats.org/drawingml/2006/main" noChangeAspect="1"/>
+            </wp:cNvGraphicFramePr>
+            <a:graphic xmlns:a="http://schemas.openxmlformats.org/drawingml/2006/main">
+              <a:graphicData uri="http://schemas.openxmlformats.org/drawingml/2006/picture">
+                <pic:pic xmlns:pic="http://schemas.openxmlformats.org/drawingml/2006/picture">
+                  <pic:nvPicPr>
+                    <pic:cNvPr id="156786184" name=""/>
+                    <pic:cNvPicPr/>
+                  </pic:nvPicPr>
+                  <pic:blipFill>
+                    <a:blip r:embed="rId17"/>
+                    <a:stretch>
+                      <a:fillRect/>
+                    </a:stretch>
+                  </pic:blipFill>
+                  <pic:spPr>
+                    <a:xfrm>
+                      <a:off x="0" y="0"/>
+                      <a:ext cx="2629752" cy="229829"/>
+                    </a:xfrm>
+                    <a:prstGeom prst="rect">
+                      <a:avLst/>
+                    </a:prstGeom>
+                  </pic:spPr>
+                </pic:pic>
+              </a:graphicData>
+            </a:graphic>
+          </wp:inline>
+        </w:drawing>
+      </w:r>
+    </w:p>
+    <w:p>
+      <w:pPr>
+        <w:ind w:left="720"/>
+        <w:jc w:val="center"/>
+        <w:rPr>
+          <w:rFonts w:ascii="TH SarabunPSK" w:hAnsi="TH SarabunPSK" w:cs="TH SarabunPSK"/>
+          <w:color w:val="FF0000"/>
+          <w:sz w:val="36"/>
+          <w:szCs w:val="36"/>
+        </w:rPr>
+      </w:pPr>
+      <w:r>
+        <w:rPr>
+          <w:rFonts w:ascii="TH SarabunPSK" w:hAnsi="TH SarabunPSK" w:cs="TH SarabunPSK"/>
+          <w:color w:val="FF0000"/>
+          <w:sz w:val="36"/>
+          <w:szCs w:val="36"/>
+        </w:rPr>
+        <w:drawing>
+          <wp:inline distT="0" distB="0" distL="0" distR="0" wp14:anchorId="2265234F" wp14:editId="3F0FC651">
+            <wp:extent cx="2593892" cy="212725"/>
+            <wp:effectExtent l="0" t="0" r="0" b="0"/>
+            <wp:docPr id="370463769" name="Picture 1"/>
+            <wp:cNvGraphicFramePr>
+              <a:graphicFrameLocks xmlns:a="http://schemas.openxmlformats.org/drawingml/2006/main" noChangeAspect="1"/>
+            </wp:cNvGraphicFramePr>
+            <a:graphic xmlns:a="http://schemas.openxmlformats.org/drawingml/2006/main">
+              <a:graphicData uri="http://schemas.openxmlformats.org/drawingml/2006/picture">
+                <pic:pic xmlns:pic="http://schemas.openxmlformats.org/drawingml/2006/picture">
+                  <pic:nvPicPr>
+                    <pic:cNvPr id="370463769" name=""/>
+                    <pic:cNvPicPr/>
+                  </pic:nvPicPr>
+                  <pic:blipFill>
+                    <a:blip r:embed="rId18"/>
+                    <a:stretch>
+                      <a:fillRect/>
+                    </a:stretch>
+                  </pic:blipFill>
+                  <pic:spPr>
+                    <a:xfrm>
+                      <a:off x="0" y="0"/>
+                      <a:ext cx="2613599" cy="214341"/>
+                    </a:xfrm>
+                    <a:prstGeom prst="rect">
+                      <a:avLst/>
+                    </a:prstGeom>
+                  </pic:spPr>
+                </pic:pic>
+              </a:graphicData>
+            </a:graphic>
+          </wp:inline>
+        </w:drawing>
+      </w:r>
+    </w:p>
+    <w:p>
+      <w:pPr>
+        <w:ind w:left="720"/>
+        <w:jc w:val="center"/>
+        <w:rPr>
+          <w:rFonts w:ascii="TH SarabunPSK" w:hAnsi="TH SarabunPSK" w:cs="TH SarabunPSK"/>
+          <w:color w:val="FF0000"/>
+          <w:sz w:val="36"/>
+          <w:szCs w:val="36"/>
+        </w:rPr>
+      </w:pPr>
+      <w:r>
+        <w:rPr>
+          <w:rFonts w:ascii="TH SarabunPSK" w:hAnsi="TH SarabunPSK" w:cs="TH SarabunPSK"/>
+          <w:color w:val="FF0000"/>
+          <w:sz w:val="36"/>
+          <w:szCs w:val="36"/>
+        </w:rPr>
+        <w:drawing>
+          <wp:inline distT="0" distB="0" distL="0" distR="0" wp14:anchorId="3D09712D" wp14:editId="162880A3">
+            <wp:extent cx="2593892" cy="245715"/>
+            <wp:effectExtent l="0" t="0" r="0" b="2540"/>
+            <wp:docPr id="1055656611" name="Picture 1"/>
+            <wp:cNvGraphicFramePr>
+              <a:graphicFrameLocks xmlns:a="http://schemas.openxmlformats.org/drawingml/2006/main" noChangeAspect="1"/>
+            </wp:cNvGraphicFramePr>
+            <a:graphic xmlns:a="http://schemas.openxmlformats.org/drawingml/2006/main">
+              <a:graphicData uri="http://schemas.openxmlformats.org/drawingml/2006/picture">
+                <pic:pic xmlns:pic="http://schemas.openxmlformats.org/drawingml/2006/picture">
+                  <pic:nvPicPr>
+                    <pic:cNvPr id="1055656611" name=""/>
+                    <pic:cNvPicPr/>
+                  </pic:nvPicPr>
+                  <pic:blipFill>
+                    <a:blip r:embed="rId19"/>
+                    <a:stretch>
+                      <a:fillRect/>
+                    </a:stretch>
+                  </pic:blipFill>
+                  <pic:spPr>
+                    <a:xfrm>
+                      <a:off x="0" y="0"/>
+                      <a:ext cx="2615967" cy="247806"/>
+                    </a:xfrm>
+                    <a:prstGeom prst="rect">
+                      <a:avLst/>
+                    </a:prstGeom>
+                  </pic:spPr>
+                </pic:pic>
+              </a:graphicData>
+            </a:graphic>
+          </wp:inline>
+        </w:drawing>
+      </w:r>
+    </w:p>
+    <w:p>
+      <w:pPr>
+        <w:ind w:left="720"/>
+        <w:jc w:val="center"/>
+        <w:rPr>
+          <w:rFonts w:ascii="TH SarabunPSK" w:hAnsi="TH SarabunPSK" w:cs="TH SarabunPSK"/>
+          <w:color w:val="FF0000"/>
+          <w:sz w:val="36"/>
+          <w:szCs w:val="36"/>
+        </w:rPr>
+      </w:pPr>
+      <w:r>
+        <w:rPr>
+          <w:rFonts w:ascii="TH SarabunPSK" w:hAnsi="TH SarabunPSK" w:cs="TH SarabunPSK"/>
+          <w:color w:val="FF0000"/>
+          <w:sz w:val="36"/>
+          <w:szCs w:val="36"/>
+        </w:rPr>
+        <w:drawing>
+          <wp:inline distT="0" distB="0" distL="0" distR="0" wp14:anchorId="6D18C654" wp14:editId="41E6B237">
+            <wp:extent cx="2569486" cy="222250"/>
+            <wp:effectExtent l="0" t="0" r="2540" b="6350"/>
+            <wp:docPr id="2001124965" name="Picture 1"/>
+            <wp:cNvGraphicFramePr>
+              <a:graphicFrameLocks xmlns:a="http://schemas.openxmlformats.org/drawingml/2006/main" noChangeAspect="1"/>
+            </wp:cNvGraphicFramePr>
+            <a:graphic xmlns:a="http://schemas.openxmlformats.org/drawingml/2006/main">
+              <a:graphicData uri="http://schemas.openxmlformats.org/drawingml/2006/picture">
+                <pic:pic xmlns:pic="http://schemas.openxmlformats.org/drawingml/2006/picture">
+                  <pic:nvPicPr>
+                    <pic:cNvPr id="2001124965" name=""/>
+                    <pic:cNvPicPr/>
+                  </pic:nvPicPr>
+                  <pic:blipFill>
+                    <a:blip r:embed="rId20"/>
+                    <a:stretch>
+                      <a:fillRect/>
+                    </a:stretch>
+                  </pic:blipFill>
+                  <pic:spPr>
+                    <a:xfrm>
+                      <a:off x="0" y="0"/>
+                      <a:ext cx="2623600" cy="226931"/>
+                    </a:xfrm>
+                    <a:prstGeom prst="rect">
+                      <a:avLst/>
+                    </a:prstGeom>
+                  </pic:spPr>
+                </pic:pic>
+              </a:graphicData>
+            </a:graphic>
+          </wp:inline>
+        </w:drawing>
+      </w:r>
+    </w:p>
+    <w:p>
+      <w:pPr>
+        <w:ind w:left="720"/>
+        <w:jc w:val="center"/>
+        <w:rPr>
+          <w:rFonts w:ascii="TH SarabunPSK" w:hAnsi="TH SarabunPSK" w:cs="TH SarabunPSK"/>
+          <w:color w:val="FF0000"/>
+          <w:sz w:val="36"/>
+          <w:szCs w:val="36"/>
+        </w:rPr>
+      </w:pPr>
+      <w:r>
+        <w:rPr>
+          <w:rFonts w:ascii="TH SarabunPSK" w:hAnsi="TH SarabunPSK" w:cs="TH SarabunPSK"/>
+          <w:color w:val="FF0000"/>
+          <w:sz w:val="36"/>
+          <w:szCs w:val="36"/>
+        </w:rPr>
+        <w:drawing>
+          <wp:inline distT="0" distB="0" distL="0" distR="0" wp14:anchorId="19E1B9B8" wp14:editId="2F6D01B4">
+            <wp:extent cx="2552700" cy="238125"/>
+            <wp:effectExtent l="0" t="0" r="0" b="9525"/>
+            <wp:docPr id="1293019006" name="Picture 1"/>
+            <wp:cNvGraphicFramePr>
+              <a:graphicFrameLocks xmlns:a="http://schemas.openxmlformats.org/drawingml/2006/main" noChangeAspect="1"/>
+            </wp:cNvGraphicFramePr>
+            <a:graphic xmlns:a="http://schemas.openxmlformats.org/drawingml/2006/main">
+              <a:graphicData uri="http://schemas.openxmlformats.org/drawingml/2006/picture">
+                <pic:pic xmlns:pic="http://schemas.openxmlformats.org/drawingml/2006/picture">
+                  <pic:nvPicPr>
+                    <pic:cNvPr id="1293019006" name=""/>
+                    <pic:cNvPicPr/>
+                  </pic:nvPicPr>
+                  <pic:blipFill>
+                    <a:blip r:embed="rId21"/>
+                    <a:stretch>
+                      <a:fillRect/>
+                    </a:stretch>
+                  </pic:blipFill>
+                  <pic:spPr>
+                    <a:xfrm>
+                      <a:off x="0" y="0"/>
+                      <a:ext cx="2553847" cy="238232"/>
+                    </a:xfrm>
+                    <a:prstGeom prst="rect">
+                      <a:avLst/>
+                    </a:prstGeom>
+                  </pic:spPr>
+                </pic:pic>
+              </a:graphicData>
+            </a:graphic>
+          </wp:inline>
+        </w:drawing>
+      </w:r>
+    </w:p>
+    <w:p>
+      <w:pPr>
+        <w:ind w:left="720"/>
+        <w:jc w:val="center"/>
+        <w:rPr>
+          <w:rFonts w:ascii="TH SarabunPSK" w:hAnsi="TH SarabunPSK" w:cs="TH SarabunPSK"/>
+          <w:color w:val="FF0000"/>
+          <w:sz w:val="36"/>
+          <w:szCs w:val="36"/>
+        </w:rPr>
+      </w:pPr>
+      <w:r>
+        <w:rPr>
+          <w:rFonts w:ascii="TH SarabunPSK" w:hAnsi="TH SarabunPSK" w:cs="TH SarabunPSK"/>
+          <w:color w:val="FF0000"/>
+          <w:sz w:val="36"/>
+          <w:szCs w:val="36"/>
+        </w:rPr>
+        <w:drawing>
+          <wp:inline distT="0" distB="0" distL="0" distR="0" wp14:anchorId="7BD6084C" wp14:editId="6BC45483">
+            <wp:extent cx="2561535" cy="228600"/>
+            <wp:effectExtent l="0" t="0" r="0" b="0"/>
+            <wp:docPr id="1958006153" name="Picture 1"/>
+            <wp:cNvGraphicFramePr>
+              <a:graphicFrameLocks xmlns:a="http://schemas.openxmlformats.org/drawingml/2006/main" noChangeAspect="1"/>
+            </wp:cNvGraphicFramePr>
+            <a:graphic xmlns:a="http://schemas.openxmlformats.org/drawingml/2006/main">
+              <a:graphicData uri="http://schemas.openxmlformats.org/drawingml/2006/picture">
+                <pic:pic xmlns:pic="http://schemas.openxmlformats.org/drawingml/2006/picture">
+                  <pic:nvPicPr>
+                    <pic:cNvPr id="1958006153" name=""/>
+                    <pic:cNvPicPr/>
+                  </pic:nvPicPr>
+                  <pic:blipFill>
+                    <a:blip r:embed="rId22"/>
+                    <a:stretch>
+                      <a:fillRect/>
+                    </a:stretch>
+                  </pic:blipFill>
+                  <pic:spPr>
+                    <a:xfrm>
+                      <a:off x="0" y="0"/>
+                      <a:ext cx="2562474" cy="228684"/>
+                    </a:xfrm>
+                    <a:prstGeom prst="rect">
+                      <a:avLst/>
+                    </a:prstGeom>
+                  </pic:spPr>
+                </pic:pic>
+              </a:graphicData>
+            </a:graphic>
+          </wp:inline>
+        </w:drawing>
+      </w:r>
+    </w:p>
+    <w:p>
+      <w:pPr>
+        <w:ind w:left="720"/>
+        <w:jc w:val="center"/>
+        <w:rPr>
+          <w:rFonts w:ascii="TH SarabunPSK" w:hAnsi="TH SarabunPSK" w:cs="TH SarabunPSK"/>
+          <w:color w:val="FF0000"/>
+          <w:sz w:val="36"/>
+          <w:szCs w:val="36"/>
+        </w:rPr>
+      </w:pPr>
+      <w:r>
+        <w:rPr>
+          <w:rFonts w:ascii="TH SarabunPSK" w:hAnsi="TH SarabunPSK" w:cs="TH SarabunPSK"/>
+          <w:color w:val="FF0000"/>
+          <w:sz w:val="36"/>
+          <w:szCs w:val="36"/>
+        </w:rPr>
+        <w:drawing>
+          <wp:inline distT="0" distB="0" distL="0" distR="0" wp14:anchorId="4CA5C260" wp14:editId="70510942">
+            <wp:extent cx="2527245" cy="219075"/>
+            <wp:effectExtent l="0" t="0" r="6985" b="0"/>
+            <wp:docPr id="1559097125" name="Picture 1"/>
+            <wp:cNvGraphicFramePr>
+              <a:graphicFrameLocks xmlns:a="http://schemas.openxmlformats.org/drawingml/2006/main" noChangeAspect="1"/>
+            </wp:cNvGraphicFramePr>
+            <a:graphic xmlns:a="http://schemas.openxmlformats.org/drawingml/2006/main">
+              <a:graphicData uri="http://schemas.openxmlformats.org/drawingml/2006/picture">
+                <pic:pic xmlns:pic="http://schemas.openxmlformats.org/drawingml/2006/picture">
+                  <pic:nvPicPr>
+                    <pic:cNvPr id="1559097125" name=""/>
+                    <pic:cNvPicPr/>
+                  </pic:nvPicPr>
+                  <pic:blipFill>
+                    <a:blip r:embed="rId23"/>
+                    <a:stretch>
+                      <a:fillRect/>
+                    </a:stretch>
+                  </pic:blipFill>
+                  <pic:spPr>
+                    <a:xfrm>
+                      <a:off x="0" y="0"/>
+                      <a:ext cx="2528183" cy="219156"/>
+                    </a:xfrm>
+                    <a:prstGeom prst="rect">
+                      <a:avLst/>
+                    </a:prstGeom>
+                  </pic:spPr>
+                </pic:pic>
+              </a:graphicData>
+            </a:graphic>
+          </wp:inline>
+        </w:drawing>
+      </w:r>
+    </w:p>
+    <w:p>
+      <w:pPr>
+        <w:ind w:left="720"/>
+        <w:jc w:val="center"/>
+        <w:rPr>
+          <w:rFonts w:ascii="TH SarabunPSK" w:hAnsi="TH SarabunPSK" w:cs="TH SarabunPSK"/>
+          <w:color w:val="FF0000"/>
+          <w:sz w:val="36"/>
+          <w:szCs w:val="36"/>
+        </w:rPr>
+      </w:pPr>
+      <w:r>
+        <w:rPr>
+          <w:rFonts w:ascii="TH SarabunPSK" w:hAnsi="TH SarabunPSK" w:cs="TH SarabunPSK"/>
+          <w:color w:val="FF0000"/>
+          <w:sz w:val="36"/>
+          <w:szCs w:val="36"/>
+        </w:rPr>
+        <w:drawing>
+          <wp:inline distT="0" distB="0" distL="0" distR="0" wp14:anchorId="4487E27E" wp14:editId="57EFE966">
+            <wp:extent cx="2559299" cy="238125"/>
+            <wp:effectExtent l="0" t="0" r="0" b="0"/>
+            <wp:docPr id="467083495" name="Picture 1"/>
+            <wp:cNvGraphicFramePr>
+              <a:graphicFrameLocks xmlns:a="http://schemas.openxmlformats.org/drawingml/2006/main" noChangeAspect="1"/>
+            </wp:cNvGraphicFramePr>
+            <a:graphic xmlns:a="http://schemas.openxmlformats.org/drawingml/2006/main">
+              <a:graphicData uri="http://schemas.openxmlformats.org/drawingml/2006/picture">
+                <pic:pic xmlns:pic="http://schemas.openxmlformats.org/drawingml/2006/picture">
+                  <pic:nvPicPr>
+                    <pic:cNvPr id="467083495" name=""/>
+                    <pic:cNvPicPr/>
+                  </pic:nvPicPr>
+                  <pic:blipFill>
+                    <a:blip r:embed="rId24"/>
+                    <a:stretch>
+                      <a:fillRect/>
+                    </a:stretch>
+                  </pic:blipFill>
+                  <pic:spPr>
+                    <a:xfrm>
+                      <a:off x="0" y="0"/>
+                      <a:ext cx="2562206" cy="238396"/>
+                    </a:xfrm>
+                    <a:prstGeom prst="rect">
+                      <a:avLst/>
+                    </a:prstGeom>
+                  </pic:spPr>
+                </pic:pic>
+              </a:graphicData>
+            </a:graphic>
+          </wp:inline>
+        </w:drawing>
+      </w:r>
+    </w:p>
+    <w:p>
+      <w:pPr>
+        <w:ind w:left="720"/>
+        <w:jc w:val="center"/>
+        <w:rPr>
+          <w:rFonts w:ascii="TH SarabunPSK" w:hAnsi="TH SarabunPSK" w:cs="TH SarabunPSK"/>
+          <w:color w:val="FF0000"/>
+          <w:sz w:val="36"/>
+          <w:szCs w:val="36"/>
+        </w:rPr>
+      </w:pPr>
+      <w:r>
+        <w:rPr>
+          <w:rFonts w:ascii="TH SarabunPSK" w:hAnsi="TH SarabunPSK" w:cs="TH SarabunPSK"/>
+          <w:color w:val="FF0000"/>
+          <w:sz w:val="36"/>
+          <w:szCs w:val="36"/>
+        </w:rPr>
+        <w:drawing>
+          <wp:inline distT="0" distB="0" distL="0" distR="0" wp14:anchorId="1E339F9E" wp14:editId="3D7F224D">
+            <wp:extent cx="2610214" cy="219106"/>
+            <wp:effectExtent l="0" t="0" r="0" b="9525"/>
+            <wp:docPr id="1958848344" name="Picture 1"/>
+            <wp:cNvGraphicFramePr>
+              <a:graphicFrameLocks xmlns:a="http://schemas.openxmlformats.org/drawingml/2006/main" noChangeAspect="1"/>
+            </wp:cNvGraphicFramePr>
+            <a:graphic xmlns:a="http://schemas.openxmlformats.org/drawingml/2006/main">
+              <a:graphicData uri="http://schemas.openxmlformats.org/drawingml/2006/picture">
+                <pic:pic xmlns:pic="http://schemas.openxmlformats.org/drawingml/2006/picture">
+                  <pic:nvPicPr>
+                    <pic:cNvPr id="1958848344" name=""/>
+                    <pic:cNvPicPr/>
+                  </pic:nvPicPr>
+                  <pic:blipFill>
+                    <a:blip r:embed="rId25"/>
+                    <a:stretch>
+                      <a:fillRect/>
+                    </a:stretch>
+                  </pic:blipFill>
+                  <pic:spPr>
+                    <a:xfrm>
+                      <a:off x="0" y="0"/>
+                      <a:ext cx="2610214" cy="219106"/>
+                    </a:xfrm>
+                    <a:prstGeom prst="rect">
+                      <a:avLst/>
+                    </a:prstGeom>
+                  </pic:spPr>
+                </pic:pic>
+              </a:graphicData>
+            </a:graphic>
+          </wp:inline>
+        </w:drawing>
+      </w:r>
+    </w:p>
+    <w:p>
+      <w:pPr>
+        <w:ind w:left="720"/>
+        <w:jc w:val="center"/>
+        <w:rPr>
+          <w:rFonts w:ascii="TH SarabunPSK" w:hAnsi="TH SarabunPSK" w:cs="TH SarabunPSK"/>
+          <w:color w:val="FF0000"/>
+          <w:sz w:val="36"/>
+          <w:szCs w:val="36"/>
+        </w:rPr>
+      </w:pPr>
+      <w:r>
+        <w:rPr>
+          <w:rFonts w:ascii="TH SarabunPSK" w:hAnsi="TH SarabunPSK" w:cs="TH SarabunPSK"/>
+          <w:color w:val="FF0000"/>
+          <w:sz w:val="36"/>
+          <w:szCs w:val="36"/>
+        </w:rPr>
+        <w:drawing>
+          <wp:inline distT="0" distB="0" distL="0" distR="0" wp14:anchorId="7A867A8B" wp14:editId="7D4A1214">
+            <wp:extent cx="2599469" cy="228600"/>
+            <wp:effectExtent l="0" t="0" r="0" b="0"/>
+            <wp:docPr id="585560617" name="Picture 1"/>
+            <wp:cNvGraphicFramePr>
+              <a:graphicFrameLocks xmlns:a="http://schemas.openxmlformats.org/drawingml/2006/main" noChangeAspect="1"/>
+            </wp:cNvGraphicFramePr>
+            <a:graphic xmlns:a="http://schemas.openxmlformats.org/drawingml/2006/main">
+              <a:graphicData uri="http://schemas.openxmlformats.org/drawingml/2006/picture">
+                <pic:pic xmlns:pic="http://schemas.openxmlformats.org/drawingml/2006/picture">
+                  <pic:nvPicPr>
+                    <pic:cNvPr id="585560617" name=""/>
+                    <pic:cNvPicPr/>
+                  </pic:nvPicPr>
+                  <pic:blipFill>
+                    <a:blip r:embed="rId26"/>
+                    <a:stretch>
+                      <a:fillRect/>
+                    </a:stretch>
+                  </pic:blipFill>
+                  <pic:spPr>
+                    <a:xfrm>
+                      <a:off x="0" y="0"/>
+                      <a:ext cx="2600659" cy="228705"/>
+                    </a:xfrm>
+                    <a:prstGeom prst="rect">
+                      <a:avLst/>
+                    </a:prstGeom>
+                  </pic:spPr>
+                </pic:pic>
+              </a:graphicData>
+            </a:graphic>
+          </wp:inline>
+        </w:drawing>
+      </w:r>
+    </w:p>
+    <w:p>
+      <w:pPr>
+        <w:ind w:left="720"/>
+        <w:jc w:val="center"/>
+        <w:rPr>
+          <w:rFonts w:ascii="TH SarabunPSK" w:hAnsi="TH SarabunPSK" w:cs="TH SarabunPSK"/>
+          <w:color w:val="FF0000"/>
+          <w:sz w:val="36"/>
+          <w:szCs w:val="36"/>
+        </w:rPr>
+      </w:pPr>
+      <w:r>
+        <w:rPr>
+          <w:rFonts w:ascii="TH SarabunPSK" w:hAnsi="TH SarabunPSK" w:cs="TH SarabunPSK"/>
+          <w:color w:val="FF0000"/>
+          <w:sz w:val="36"/>
+          <w:szCs w:val="36"/>
+        </w:rPr>
+        <w:drawing>
+          <wp:inline distT="0" distB="0" distL="0" distR="0" wp14:anchorId="17918DCD" wp14:editId="5EA6FFDB">
+            <wp:extent cx="2641655" cy="238125"/>
+            <wp:effectExtent l="0" t="0" r="6350" b="0"/>
+            <wp:docPr id="2039848507" name="Picture 1"/>
+            <wp:cNvGraphicFramePr>
+              <a:graphicFrameLocks xmlns:a="http://schemas.openxmlformats.org/drawingml/2006/main" noChangeAspect="1"/>
+            </wp:cNvGraphicFramePr>
+            <a:graphic xmlns:a="http://schemas.openxmlformats.org/drawingml/2006/main">
+              <a:graphicData uri="http://schemas.openxmlformats.org/drawingml/2006/picture">
+                <pic:pic xmlns:pic="http://schemas.openxmlformats.org/drawingml/2006/picture">
+                  <pic:nvPicPr>
+                    <pic:cNvPr id="2039848507" name=""/>
+                    <pic:cNvPicPr/>
+                  </pic:nvPicPr>
+                  <pic:blipFill>
+                    <a:blip r:embed="rId27"/>
+                    <a:stretch>
+                      <a:fillRect/>
+                    </a:stretch>
+                  </pic:blipFill>
+                  <pic:spPr>
+                    <a:xfrm>
+                      <a:off x="0" y="0"/>
+                      <a:ext cx="2642572" cy="238208"/>
+                    </a:xfrm>
+                    <a:prstGeom prst="rect">
+                      <a:avLst/>
+                    </a:prstGeom>
+                  </pic:spPr>
+                </pic:pic>
+              </a:graphicData>
+            </a:graphic>
+          </wp:inline>
+        </w:drawing>
+      </w:r>
+    </w:p>
+    <w:p>
+      <w:pPr>
+        <w:ind w:left="720"/>
+        <w:rPr>
+          <w:rFonts w:ascii="TH SarabunPSK" w:hAnsi="TH SarabunPSK" w:cs="TH SarabunPSK" w:hint="cs"/>
+          <w:sz w:val="32"/>
+          <w:szCs w:val="32"/>
+        </w:rPr>
+      </w:pPr>
+      <w:r>
+        <w:rPr>
+          <w:rFonts w:ascii="TH SarabunPSK" w:hAnsi="TH SarabunPSK" w:cs="TH SarabunPSK" w:hint="cs"/>
+          <w:sz w:val="32"/>
+          <w:szCs w:val="32"/>
+          <w:cs/>
+        </w:rPr>
+        <w:lastRenderedPageBreak/>
+        <w:t>จึงได้มีการเลือกการทำ</w:t>
+      </w:r>
+      <w:r>
+        <w:rPr>
+          <w:rFonts w:ascii="TH SarabunPSK" w:hAnsi="TH SarabunPSK" w:cs="TH SarabunPSK"/>
+          <w:sz w:val="32"/>
+          <w:szCs w:val="32"/>
+        </w:rPr>
+        <w:t xml:space="preserve">preprocess </w:t>
+      </w:r>
+      <w:r>
+        <w:rPr>
+          <w:rFonts w:ascii="TH SarabunPSK" w:hAnsi="TH SarabunPSK" w:cs="TH SarabunPSK" w:hint="cs"/>
+          <w:sz w:val="32"/>
+          <w:szCs w:val="32"/>
+          <w:cs/>
+        </w:rPr>
+        <w:t xml:space="preserve">โดยการ </w:t>
+      </w:r>
+      <w:r>
+        <w:rPr>
+          <w:rFonts w:ascii="TH SarabunPSK" w:hAnsi="TH SarabunPSK" w:cs="TH SarabunPSK"/>
+          <w:sz w:val="32"/>
+          <w:szCs w:val="32"/>
+        </w:rPr>
+        <w:t xml:space="preserve">fill missing value </w:t>
+      </w:r>
+      <w:r>
+        <w:rPr>
+          <w:rFonts w:ascii="TH SarabunPSK" w:hAnsi="TH SarabunPSK" w:cs="TH SarabunPSK" w:hint="cs"/>
+          <w:sz w:val="32"/>
+          <w:szCs w:val="32"/>
+          <w:cs/>
+        </w:rPr>
+        <w:t xml:space="preserve">โดยใช้ </w:t>
+      </w:r>
+      <w:r>
+        <w:rPr>
+          <w:rFonts w:ascii="TH SarabunPSK" w:hAnsi="TH SarabunPSK" w:cs="TH SarabunPSK"/>
+          <w:sz w:val="32"/>
+          <w:szCs w:val="32"/>
+        </w:rPr>
+        <w:t xml:space="preserve">mode </w:t>
+      </w:r>
+      <w:r>
+        <w:rPr>
+          <w:rFonts w:ascii="TH SarabunPSK" w:hAnsi="TH SarabunPSK" w:cs="TH SarabunPSK" w:hint="cs"/>
+          <w:sz w:val="32"/>
+          <w:szCs w:val="32"/>
+          <w:cs/>
+        </w:rPr>
+        <w:t>หรือ ฐานนิยม เพราะ</w:t>
+      </w:r>
+      <w:r>
+        <w:rPr>
+          <w:rFonts w:ascii="TH SarabunPSK" w:hAnsi="TH SarabunPSK" w:cs="TH SarabunPSK"/>
+          <w:sz w:val="32"/>
+          <w:szCs w:val="32"/>
+        </w:rPr>
+        <w:t xml:space="preserve">Attribute </w:t>
+      </w:r>
+      <w:r>
+        <w:rPr>
+          <w:rFonts w:ascii="TH SarabunPSK" w:hAnsi="TH SarabunPSK" w:cs="TH SarabunPSK"/>
+          <w:b/>
+          <w:bCs/>
+          <w:sz w:val="32"/>
+          <w:szCs w:val="32"/>
+        </w:rPr>
+        <w:t>Bland Chromatin</w:t>
+      </w:r>
+      <w:r>
+        <w:rPr>
+          <w:rFonts w:ascii="TH SarabunPSK" w:hAnsi="TH SarabunPSK" w:cs="TH SarabunPSK"/>
+          <w:b/>
+          <w:bCs/>
+          <w:sz w:val="32"/>
+          <w:szCs w:val="32"/>
+        </w:rPr>
+        <w:t xml:space="preserve"> </w:t>
+      </w:r>
+      <w:r>
+        <w:rPr>
+          <w:rFonts w:ascii="TH SarabunPSK" w:hAnsi="TH SarabunPSK" w:cs="TH SarabunPSK"/>
+          <w:sz w:val="32"/>
+          <w:szCs w:val="32"/>
+        </w:rPr>
+        <w:t>(</w:t>
+      </w:r>
+      <w:r>
+        <w:rPr>
+          <w:rFonts w:ascii="TH SarabunPSK" w:hAnsi="TH SarabunPSK" w:cs="TH SarabunPSK"/>
+          <w:sz w:val="32"/>
+          <w:szCs w:val="32"/>
+          <w:cs/>
+        </w:rPr>
+        <w:t>เบลนด์โครมาติน</w:t>
+      </w:r>
+      <w:r>
+        <w:rPr>
+          <w:rFonts w:ascii="TH SarabunPSK" w:hAnsi="TH SarabunPSK" w:cs="TH SarabunPSK"/>
+          <w:sz w:val="32"/>
+          <w:szCs w:val="32"/>
+        </w:rPr>
+        <w:t>)</w:t>
+      </w:r>
+      <w:r>
+        <w:rPr>
+          <w:rFonts w:ascii="TH SarabunPSK" w:hAnsi="TH SarabunPSK" w:cs="TH SarabunPSK"/>
+          <w:sz w:val="32"/>
+          <w:szCs w:val="32"/>
+        </w:rPr>
+        <w:t xml:space="preserve"> Attribute </w:t>
+      </w:r>
+      <w:r>
+        <w:rPr>
+          <w:rFonts w:ascii="TH SarabunPSK" w:hAnsi="TH SarabunPSK" w:cs="TH SarabunPSK" w:hint="cs"/>
+          <w:sz w:val="32"/>
+          <w:szCs w:val="32"/>
+          <w:cs/>
+        </w:rPr>
+        <w:t xml:space="preserve">เดียวที่มี </w:t>
+      </w:r>
+      <w:r>
+        <w:rPr>
+          <w:rFonts w:ascii="TH SarabunPSK" w:hAnsi="TH SarabunPSK" w:cs="TH SarabunPSK"/>
+          <w:sz w:val="32"/>
+          <w:szCs w:val="32"/>
+        </w:rPr>
+        <w:t xml:space="preserve">missing value </w:t>
+      </w:r>
+      <w:r>
+        <w:rPr>
+          <w:rFonts w:ascii="TH SarabunPSK" w:hAnsi="TH SarabunPSK" w:cs="TH SarabunPSK" w:hint="cs"/>
+          <w:sz w:val="32"/>
+          <w:szCs w:val="32"/>
+          <w:cs/>
+        </w:rPr>
+        <w:t xml:space="preserve">และ </w:t>
+      </w:r>
+      <w:r>
+        <w:rPr>
+          <w:rFonts w:ascii="TH SarabunPSK" w:hAnsi="TH SarabunPSK" w:cs="TH SarabunPSK"/>
+          <w:sz w:val="32"/>
+          <w:szCs w:val="32"/>
+        </w:rPr>
+        <w:t>value</w:t>
+      </w:r>
+      <w:r>
+        <w:rPr>
+          <w:rFonts w:ascii="TH SarabunPSK" w:hAnsi="TH SarabunPSK" w:cs="TH SarabunPSK" w:hint="cs"/>
+          <w:sz w:val="32"/>
+          <w:szCs w:val="32"/>
+          <w:cs/>
+        </w:rPr>
+        <w:t xml:space="preserve"> ของ</w:t>
+      </w:r>
+      <w:r>
+        <w:rPr>
+          <w:rFonts w:ascii="TH SarabunPSK" w:hAnsi="TH SarabunPSK" w:cs="TH SarabunPSK"/>
+          <w:sz w:val="32"/>
+          <w:szCs w:val="32"/>
+        </w:rPr>
+        <w:t xml:space="preserve"> Attribute </w:t>
+      </w:r>
+      <w:r>
+        <w:rPr>
+          <w:rFonts w:ascii="TH SarabunPSK" w:hAnsi="TH SarabunPSK" w:cs="TH SarabunPSK" w:hint="cs"/>
+          <w:sz w:val="32"/>
+          <w:szCs w:val="32"/>
+          <w:cs/>
+        </w:rPr>
+        <w:t>นี้มีการกระจากตัวที่</w:t>
+      </w:r>
+      <w:r>
+        <w:rPr>
+          <w:rFonts w:ascii="TH SarabunPSK" w:hAnsi="TH SarabunPSK" w:cs="TH SarabunPSK"/>
+          <w:sz w:val="32"/>
+          <w:szCs w:val="32"/>
+        </w:rPr>
+        <w:t xml:space="preserve"> value=1</w:t>
+      </w:r>
+      <w:r>
+        <w:rPr>
+          <w:rFonts w:ascii="TH SarabunPSK" w:hAnsi="TH SarabunPSK" w:cs="TH SarabunPSK" w:hint="cs"/>
+          <w:sz w:val="32"/>
+          <w:szCs w:val="32"/>
+          <w:cs/>
+        </w:rPr>
+        <w:t xml:space="preserve"> มากที่สุด และ จากการทดลองใช้การ </w:t>
+      </w:r>
+      <w:r>
+        <w:rPr>
+          <w:rFonts w:ascii="TH SarabunPSK" w:hAnsi="TH SarabunPSK" w:cs="TH SarabunPSK"/>
+          <w:sz w:val="32"/>
+          <w:szCs w:val="32"/>
+        </w:rPr>
+        <w:t xml:space="preserve">fill missing value </w:t>
+      </w:r>
+      <w:r>
+        <w:rPr>
+          <w:rFonts w:ascii="TH SarabunPSK" w:hAnsi="TH SarabunPSK" w:cs="TH SarabunPSK" w:hint="cs"/>
+          <w:sz w:val="32"/>
+          <w:szCs w:val="32"/>
+          <w:cs/>
+        </w:rPr>
+        <w:t>จาก</w:t>
+      </w:r>
+      <w:r>
+        <w:rPr>
+          <w:rFonts w:ascii="TH SarabunPSK" w:hAnsi="TH SarabunPSK" w:cs="TH SarabunPSK"/>
+          <w:sz w:val="32"/>
+          <w:szCs w:val="32"/>
+        </w:rPr>
+        <w:t xml:space="preserve"> mean </w:t>
+      </w:r>
+      <w:r>
+        <w:rPr>
+          <w:rFonts w:ascii="TH SarabunPSK" w:hAnsi="TH SarabunPSK" w:cs="TH SarabunPSK" w:hint="cs"/>
+          <w:sz w:val="32"/>
+          <w:szCs w:val="32"/>
+          <w:cs/>
+        </w:rPr>
+        <w:t xml:space="preserve">เกิดการกระจายตัวที่เกินความเป็นจริงและเป็น </w:t>
+      </w:r>
+      <w:r>
+        <w:rPr>
+          <w:rFonts w:ascii="TH SarabunPSK" w:hAnsi="TH SarabunPSK" w:cs="TH SarabunPSK"/>
+          <w:sz w:val="32"/>
+          <w:szCs w:val="32"/>
+        </w:rPr>
+        <w:t xml:space="preserve">outlier </w:t>
+      </w:r>
+      <w:r>
+        <w:rPr>
+          <w:rFonts w:ascii="TH SarabunPSK" w:hAnsi="TH SarabunPSK" w:cs="TH SarabunPSK" w:hint="cs"/>
+          <w:sz w:val="32"/>
+          <w:szCs w:val="32"/>
+          <w:cs/>
+        </w:rPr>
+        <w:t>และ</w:t>
+      </w:r>
+      <w:r>
+        <w:rPr>
+          <w:rFonts w:ascii="TH SarabunPSK" w:hAnsi="TH SarabunPSK" w:cs="TH SarabunPSK" w:hint="cs"/>
+          <w:sz w:val="32"/>
+          <w:szCs w:val="32"/>
+          <w:cs/>
+        </w:rPr>
+        <w:t xml:space="preserve"> รูปแบบเป็น </w:t>
+      </w:r>
+      <w:r>
+        <w:rPr>
+          <w:rFonts w:ascii="TH SarabunPSK" w:hAnsi="TH SarabunPSK" w:cs="TH SarabunPSK"/>
+          <w:sz w:val="32"/>
+          <w:szCs w:val="32"/>
+        </w:rPr>
+        <w:t xml:space="preserve">Decimal </w:t>
+      </w:r>
     </w:p>
     <w:p>
       <w:pPr>
@@ -2180,22 +4746,8 @@
           <w:cs/>
           <w:lang w:val="en-GB"/>
         </w:rPr>
-        <w:t>การทดสอบจำนวน</w:t>
-      </w:r>
-      <w:proofErr w:type="spellStart"/>
-      <w:r>
-        <w:rPr>
-          <w:rFonts w:ascii="TH SarabunPSK" w:hAnsi="TH SarabunPSK" w:cs="TH SarabunPSK"/>
-          <w:b/>
-          <w:bCs/>
-          <w:sz w:val="36"/>
-          <w:szCs w:val="36"/>
-          <w:cs/>
-          <w:lang w:val="en-GB"/>
-        </w:rPr>
-        <w:t>โหนด</w:t>
-      </w:r>
-      <w:proofErr w:type="spellEnd"/>
+        <w:t>การทดสอบจำนวนโหนด</w:t>
+      </w:r>
       <w:r>
         <w:rPr>
           <w:rFonts w:ascii="TH SarabunPSK" w:hAnsi="TH SarabunPSK" w:cs="TH SarabunPSK"/>
@@ -2215,31 +4767,7 @@
           <w:szCs w:val="36"/>
           <w:cs/>
         </w:rPr>
-        <w:t>จำนวน</w:t>
-      </w:r>
-      <w:proofErr w:type="spellStart"/>
-      <w:r>
-        <w:rPr>
-          <w:rFonts w:ascii="TH SarabunPSK" w:hAnsi="TH SarabunPSK" w:cs="TH SarabunPSK" w:hint="cs"/>
-          <w:b/>
-          <w:bCs/>
-          <w:sz w:val="36"/>
-          <w:szCs w:val="36"/>
-          <w:cs/>
-        </w:rPr>
-        <w:t>โหนด</w:t>
-      </w:r>
-      <w:proofErr w:type="spellEnd"/>
-      <w:r>
-        <w:rPr>
-          <w:rFonts w:ascii="TH SarabunPSK" w:hAnsi="TH SarabunPSK" w:cs="TH SarabunPSK" w:hint="cs"/>
-          <w:b/>
-          <w:bCs/>
-          <w:sz w:val="36"/>
-          <w:szCs w:val="36"/>
-          <w:cs/>
-        </w:rPr>
-        <w:t>ในแต่ละชั้น</w:t>
+        <w:t>จำนวนโหนดในแต่ละชั้น</w:t>
       </w:r>
       <w:r>
         <w:rPr>
@@ -2418,6 +4946,7 @@
       <w:r>
         <w:rPr>
           <w:rFonts w:ascii="TH SarabunPSK" w:hAnsi="TH SarabunPSK" w:cs="TH SarabunPSK"/>
+          <w:color w:val="5B9BD5" w:themeColor="accent1"/>
           <w:sz w:val="36"/>
           <w:szCs w:val="36"/>
           <w:lang w:val="en-GB"/>
@@ -2427,6 +4956,7 @@
       <w:r>
         <w:rPr>
           <w:rFonts w:ascii="TH SarabunPSK" w:hAnsi="TH SarabunPSK" w:cs="TH SarabunPSK"/>
+          <w:color w:val="5B9BD5" w:themeColor="accent1"/>
           <w:sz w:val="36"/>
           <w:szCs w:val="36"/>
           <w:lang w:val="en-GB"/>
@@ -2436,6 +4966,7 @@
       <w:r>
         <w:rPr>
           <w:rFonts w:ascii="TH SarabunPSK" w:hAnsi="TH SarabunPSK" w:cs="TH SarabunPSK" w:hint="cs"/>
+          <w:color w:val="5B9BD5" w:themeColor="accent1"/>
           <w:sz w:val="36"/>
           <w:szCs w:val="36"/>
           <w:cs/>
@@ -2446,6 +4977,7 @@
       <w:r>
         <w:rPr>
           <w:rFonts w:ascii="TH SarabunPSK" w:hAnsi="TH SarabunPSK" w:cs="TH SarabunPSK"/>
+          <w:color w:val="5B9BD5" w:themeColor="accent1"/>
           <w:sz w:val="36"/>
           <w:szCs w:val="36"/>
           <w:lang w:val="en-GB"/>
@@ -2486,7 +5018,7 @@
                 <wp:cNvGraphicFramePr/>
                 <a:graphic xmlns:a="http://schemas.openxmlformats.org/drawingml/2006/main">
                   <a:graphicData uri="http://schemas.microsoft.com/office/word/2010/wordprocessingInk">
-                    <w14:contentPart bwMode="auto" r:id="rId12">
+                    <w14:contentPart bwMode="auto" r:id="rId28">
                       <w14:nvContentPartPr>
                         <w14:cNvContentPartPr/>
                       </w14:nvContentPartPr>
@@ -2500,7 +5032,7 @@
               </wp:anchor>
             </w:drawing>
           </mc:Choice>
-          <mc:Fallback xmlns:a14="http://schemas.microsoft.com/office/drawing/2010/main" xmlns:pic="http://schemas.openxmlformats.org/drawingml/2006/picture" xmlns:a="http://schemas.openxmlformats.org/drawingml/2006/main">
+          <mc:Fallback xmlns:a="http://schemas.openxmlformats.org/drawingml/2006/main" xmlns:pic="http://schemas.openxmlformats.org/drawingml/2006/picture" xmlns:a14="http://schemas.microsoft.com/office/drawing/2010/main">
             <w:pict>
               <v:shapetype id="_x0000_t75" coordsize="21600,21600" filled="f" stroked="f" o:spt="75" o:preferrelative="t" path="m@4@5l@4@11@9@11@9@5xe" w14:anchorId="362CEE43">
                 <v:stroke joinstyle="miter"/>
@@ -2522,7 +5054,7 @@
                 <o:lock v:ext="edit" aspectratio="t"/>
               </v:shapetype>
               <v:shape id="Ink 35" style="position:absolute;margin-left:516.4pt;margin-top:16pt;width:.75pt;height:.75pt;z-index:251693056;visibility:visible;mso-wrap-style:square;mso-wrap-distance-left:9pt;mso-wrap-distance-top:0;mso-wrap-distance-right:9pt;mso-wrap-distance-bottom:0;mso-position-horizontal:absolute;mso-position-horizontal-relative:text;mso-position-vertical:absolute;mso-position-vertical-relative:text" o:spid="_x0000_s1026" type="#_x0000_t75" o:gfxdata="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">
-                <v:imagedata o:title="" r:id="rId13"/>
+                <v:imagedata o:title="" r:id="rId29"/>
               </v:shape>
             </w:pict>
           </mc:Fallback>
@@ -2635,6 +5167,7 @@
       <w:r>
         <w:rPr>
           <w:rFonts w:ascii="TH SarabunPSK" w:hAnsi="TH SarabunPSK" w:cs="TH SarabunPSK"/>
+          <w:color w:val="5B9BD5" w:themeColor="accent1"/>
           <w:sz w:val="36"/>
           <w:szCs w:val="36"/>
           <w:lang w:val="en-GB"/>
@@ -2644,6 +5177,7 @@
       <w:r>
         <w:rPr>
           <w:rFonts w:ascii="TH SarabunPSK" w:hAnsi="TH SarabunPSK" w:cs="TH SarabunPSK"/>
+          <w:color w:val="5B9BD5" w:themeColor="accent1"/>
           <w:sz w:val="36"/>
           <w:szCs w:val="36"/>
         </w:rPr>
@@ -2652,6 +5186,7 @@
       <w:r>
         <w:rPr>
           <w:rFonts w:ascii="TH SarabunPSK" w:hAnsi="TH SarabunPSK" w:cs="TH SarabunPSK"/>
+          <w:color w:val="5B9BD5" w:themeColor="accent1"/>
           <w:sz w:val="36"/>
           <w:szCs w:val="36"/>
           <w:lang w:val="en-GB"/>
@@ -2661,6 +5196,7 @@
       <w:r>
         <w:rPr>
           <w:rFonts w:ascii="TH SarabunPSK" w:hAnsi="TH SarabunPSK" w:cs="TH SarabunPSK" w:hint="cs"/>
+          <w:color w:val="5B9BD5" w:themeColor="accent1"/>
           <w:sz w:val="36"/>
           <w:szCs w:val="36"/>
           <w:cs/>
@@ -2671,6 +5207,7 @@
       <w:r>
         <w:rPr>
           <w:rFonts w:ascii="TH SarabunPSK" w:hAnsi="TH SarabunPSK" w:cs="TH SarabunPSK"/>
+          <w:color w:val="5B9BD5" w:themeColor="accent1"/>
           <w:sz w:val="36"/>
           <w:szCs w:val="36"/>
           <w:lang w:val="en-GB"/>
@@ -2769,6 +5306,7 @@
       <w:r>
         <w:rPr>
           <w:rFonts w:ascii="TH SarabunPSK" w:hAnsi="TH SarabunPSK" w:cs="TH SarabunPSK"/>
+          <w:color w:val="5B9BD5" w:themeColor="accent1"/>
           <w:sz w:val="36"/>
           <w:szCs w:val="36"/>
           <w:lang w:val="en-GB"/>
@@ -2778,6 +5316,7 @@
       <w:r>
         <w:rPr>
           <w:rFonts w:ascii="TH SarabunPSK" w:hAnsi="TH SarabunPSK" w:cs="TH SarabunPSK"/>
+          <w:color w:val="5B9BD5" w:themeColor="accent1"/>
           <w:sz w:val="36"/>
           <w:szCs w:val="36"/>
           <w:lang w:val="en-GB"/>
@@ -2787,6 +5326,7 @@
       <w:r>
         <w:rPr>
           <w:rFonts w:ascii="TH SarabunPSK" w:hAnsi="TH SarabunPSK" w:cs="TH SarabunPSK"/>
+          <w:color w:val="5B9BD5" w:themeColor="accent1"/>
           <w:sz w:val="36"/>
           <w:szCs w:val="36"/>
           <w:lang w:val="en-GB"/>
@@ -2796,6 +5336,7 @@
       <w:r>
         <w:rPr>
           <w:rFonts w:ascii="TH SarabunPSK" w:hAnsi="TH SarabunPSK" w:cs="TH SarabunPSK" w:hint="cs"/>
+          <w:color w:val="5B9BD5" w:themeColor="accent1"/>
           <w:sz w:val="36"/>
           <w:szCs w:val="36"/>
           <w:cs/>
@@ -2806,6 +5347,7 @@
       <w:r>
         <w:rPr>
           <w:rFonts w:ascii="TH SarabunPSK" w:hAnsi="TH SarabunPSK" w:cs="TH SarabunPSK"/>
+          <w:color w:val="5B9BD5" w:themeColor="accent1"/>
           <w:sz w:val="36"/>
           <w:szCs w:val="36"/>
           <w:lang w:val="en-GB"/>
@@ -2858,7 +5400,6 @@
           <w:szCs w:val="36"/>
           <w:cs/>
         </w:rPr>
-        <w:lastRenderedPageBreak/>
         <w:t xml:space="preserve">ความสัมพันธ์ระหว่างการกำหนดค่า </w:t>
       </w:r>
       <w:r>
@@ -2898,6 +5439,7 @@
       <w:r>
         <w:rPr>
           <w:rFonts w:ascii="TH SarabunPSK" w:hAnsi="TH SarabunPSK" w:cs="TH SarabunPSK"/>
+          <w:color w:val="5B9BD5" w:themeColor="accent1"/>
           <w:sz w:val="36"/>
           <w:szCs w:val="36"/>
           <w:lang w:val="en-GB"/>
@@ -2907,6 +5449,7 @@
       <w:r>
         <w:rPr>
           <w:rFonts w:ascii="TH SarabunPSK" w:hAnsi="TH SarabunPSK" w:cs="TH SarabunPSK"/>
+          <w:color w:val="5B9BD5" w:themeColor="accent1"/>
           <w:sz w:val="36"/>
           <w:szCs w:val="36"/>
           <w:lang w:val="en-GB"/>
@@ -2916,6 +5459,7 @@
       <w:r>
         <w:rPr>
           <w:rFonts w:ascii="TH SarabunPSK" w:hAnsi="TH SarabunPSK" w:cs="TH SarabunPSK"/>
+          <w:color w:val="5B9BD5" w:themeColor="accent1"/>
           <w:sz w:val="36"/>
           <w:szCs w:val="36"/>
           <w:lang w:val="en-GB"/>
@@ -2925,6 +5469,7 @@
       <w:r>
         <w:rPr>
           <w:rFonts w:ascii="TH SarabunPSK" w:hAnsi="TH SarabunPSK" w:cs="TH SarabunPSK" w:hint="cs"/>
+          <w:color w:val="5B9BD5" w:themeColor="accent1"/>
           <w:sz w:val="36"/>
           <w:szCs w:val="36"/>
           <w:cs/>
@@ -2935,6 +5480,7 @@
       <w:r>
         <w:rPr>
           <w:rFonts w:ascii="TH SarabunPSK" w:hAnsi="TH SarabunPSK" w:cs="TH SarabunPSK"/>
+          <w:color w:val="5B9BD5" w:themeColor="accent1"/>
           <w:sz w:val="36"/>
           <w:szCs w:val="36"/>
           <w:lang w:val="en-GB"/>
@@ -2997,6 +5543,7 @@
           <w:rFonts w:ascii="TH SarabunPSK" w:hAnsi="TH SarabunPSK" w:cs="TH SarabunPSK"/>
           <w:b/>
           <w:bCs/>
+          <w:color w:val="5B9BD5" w:themeColor="accent1"/>
           <w:sz w:val="36"/>
           <w:szCs w:val="36"/>
           <w:lang w:val="en-GB"/>
@@ -3008,6 +5555,7 @@
           <w:rFonts w:ascii="TH SarabunPSK" w:hAnsi="TH SarabunPSK" w:cs="TH SarabunPSK"/>
           <w:b/>
           <w:bCs/>
+          <w:color w:val="5B9BD5" w:themeColor="accent1"/>
           <w:sz w:val="36"/>
           <w:szCs w:val="36"/>
           <w:lang w:val="en-GB"/>
@@ -3019,6 +5567,7 @@
           <w:rFonts w:ascii="TH SarabunPSK" w:hAnsi="TH SarabunPSK" w:cs="TH SarabunPSK"/>
           <w:b/>
           <w:bCs/>
+          <w:color w:val="5B9BD5" w:themeColor="accent1"/>
           <w:sz w:val="36"/>
           <w:szCs w:val="36"/>
           <w:lang w:val="en-GB"/>
@@ -3030,6 +5579,7 @@
           <w:rFonts w:ascii="TH SarabunPSK" w:hAnsi="TH SarabunPSK" w:cs="TH SarabunPSK" w:hint="cs"/>
           <w:b/>
           <w:bCs/>
+          <w:color w:val="5B9BD5" w:themeColor="accent1"/>
           <w:sz w:val="36"/>
           <w:szCs w:val="36"/>
           <w:cs/>
@@ -3042,6 +5592,7 @@
           <w:rFonts w:ascii="TH SarabunPSK" w:hAnsi="TH SarabunPSK" w:cs="TH SarabunPSK"/>
           <w:b/>
           <w:bCs/>
+          <w:color w:val="5B9BD5" w:themeColor="accent1"/>
           <w:sz w:val="36"/>
           <w:szCs w:val="36"/>
           <w:lang w:val="en-GB"/>
@@ -3053,6 +5604,7 @@
           <w:rFonts w:ascii="TH SarabunPSK" w:hAnsi="TH SarabunPSK" w:cs="TH SarabunPSK"/>
           <w:b/>
           <w:bCs/>
+          <w:color w:val="5B9BD5" w:themeColor="accent1"/>
           <w:sz w:val="36"/>
           <w:szCs w:val="36"/>
           <w:lang w:val="en-GB"/>
@@ -3102,6 +5654,7 @@
           <w:szCs w:val="36"/>
           <w:cs/>
         </w:rPr>
+        <w:lastRenderedPageBreak/>
         <w:t>ผลการทดลอง</w:t>
       </w:r>
       <w:r>
@@ -4313,6 +6866,7 @@
           <w:rFonts w:ascii="TH SarabunPSK" w:hAnsi="TH SarabunPSK" w:cs="TH SarabunPSK"/>
           <w:b/>
           <w:bCs/>
+          <w:color w:val="5B9BD5" w:themeColor="accent1"/>
           <w:sz w:val="36"/>
           <w:szCs w:val="36"/>
           <w:lang w:val="en-GB"/>
@@ -4324,6 +6878,7 @@
           <w:rFonts w:ascii="TH SarabunPSK" w:hAnsi="TH SarabunPSK" w:cs="TH SarabunPSK"/>
           <w:b/>
           <w:bCs/>
+          <w:color w:val="5B9BD5" w:themeColor="accent1"/>
           <w:sz w:val="36"/>
           <w:szCs w:val="36"/>
           <w:lang w:val="en-GB"/>
@@ -4335,6 +6890,7 @@
           <w:rFonts w:ascii="TH SarabunPSK" w:hAnsi="TH SarabunPSK" w:cs="TH SarabunPSK"/>
           <w:b/>
           <w:bCs/>
+          <w:color w:val="5B9BD5" w:themeColor="accent1"/>
           <w:sz w:val="36"/>
           <w:szCs w:val="36"/>
           <w:lang w:val="en-GB"/>
@@ -4346,6 +6902,7 @@
           <w:rFonts w:ascii="TH SarabunPSK" w:hAnsi="TH SarabunPSK" w:cs="TH SarabunPSK" w:hint="cs"/>
           <w:b/>
           <w:bCs/>
+          <w:color w:val="5B9BD5" w:themeColor="accent1"/>
           <w:sz w:val="36"/>
           <w:szCs w:val="36"/>
           <w:cs/>
@@ -4358,6 +6915,7 @@
           <w:rFonts w:ascii="TH SarabunPSK" w:hAnsi="TH SarabunPSK" w:cs="TH SarabunPSK"/>
           <w:b/>
           <w:bCs/>
+          <w:color w:val="5B9BD5" w:themeColor="accent1"/>
           <w:sz w:val="36"/>
           <w:szCs w:val="36"/>
           <w:lang w:val="en-GB"/>
@@ -6637,12 +9195,11 @@
 </file>
 
 <file path=customXml/item1.xml><?xml version="1.0" encoding="utf-8"?>
-<?mso-contentType ?>
-<FormTemplates xmlns="http://schemas.microsoft.com/sharepoint/v3/contenttype/forms">
-  <Display>DocumentLibraryForm</Display>
-  <Edit>DocumentLibraryForm</Edit>
-  <New>DocumentLibraryForm</New>
-</FormTemplates>
+<p:properties xmlns:p="http://schemas.microsoft.com/office/2006/metadata/properties" xmlns:xsi="http://www.w3.org/2001/XMLSchema-instance" xmlns:pc="http://schemas.microsoft.com/office/infopath/2007/PartnerControls">
+  <documentManagement>
+    <ReferenceId xmlns="2f167871-3e85-4d9b-b3f4-4a2ca961fd90" xsi:nil="true"/>
+  </documentManagement>
+</p:properties>
 </file>
 
 <file path=customXml/item2.xml><?xml version="1.0" encoding="utf-8"?>
@@ -6796,17 +9353,20 @@
 </file>
 
 <file path=customXml/item3.xml><?xml version="1.0" encoding="utf-8"?>
-<p:properties xmlns:p="http://schemas.microsoft.com/office/2006/metadata/properties" xmlns:xsi="http://www.w3.org/2001/XMLSchema-instance" xmlns:pc="http://schemas.microsoft.com/office/infopath/2007/PartnerControls">
-  <documentManagement>
-    <ReferenceId xmlns="2f167871-3e85-4d9b-b3f4-4a2ca961fd90" xsi:nil="true"/>
-  </documentManagement>
-</p:properties>
+<?mso-contentType ?>
+<FormTemplates xmlns="http://schemas.microsoft.com/sharepoint/v3/contenttype/forms">
+  <Display>DocumentLibraryForm</Display>
+  <Edit>DocumentLibraryForm</Edit>
+  <New>DocumentLibraryForm</New>
+</FormTemplates>
 </file>
 
 <file path=customXml/itemProps1.xml><?xml version="1.0" encoding="utf-8"?>
-<ds:datastoreItem xmlns:ds="http://schemas.openxmlformats.org/officeDocument/2006/customXml" ds:itemID="{E89CBE5C-8D28-4E72-880A-3B718C8761BC}">
+<ds:datastoreItem xmlns:ds="http://schemas.openxmlformats.org/officeDocument/2006/customXml" ds:itemID="{98514C52-60B6-486A-BE95-8C9E80D943DA}">
   <ds:schemaRefs>
-    <ds:schemaRef ds:uri="http://schemas.microsoft.com/sharepoint/v3/contenttype/forms"/>
+    <ds:schemaRef ds:uri="http://schemas.microsoft.com/office/2006/metadata/properties"/>
+    <ds:schemaRef ds:uri="http://schemas.microsoft.com/office/infopath/2007/PartnerControls"/>
+    <ds:schemaRef ds:uri="2f167871-3e85-4d9b-b3f4-4a2ca961fd90"/>
   </ds:schemaRefs>
 </ds:datastoreItem>
 </file>
@@ -6830,11 +9390,9 @@
 </file>
 
 <file path=customXml/itemProps3.xml><?xml version="1.0" encoding="utf-8"?>
-<ds:datastoreItem xmlns:ds="http://schemas.openxmlformats.org/officeDocument/2006/customXml" ds:itemID="{98514C52-60B6-486A-BE95-8C9E80D943DA}">
+<ds:datastoreItem xmlns:ds="http://schemas.openxmlformats.org/officeDocument/2006/customXml" ds:itemID="{E89CBE5C-8D28-4E72-880A-3B718C8761BC}">
   <ds:schemaRefs>
-    <ds:schemaRef ds:uri="http://schemas.microsoft.com/office/2006/metadata/properties"/>
-    <ds:schemaRef ds:uri="http://schemas.microsoft.com/office/infopath/2007/PartnerControls"/>
-    <ds:schemaRef ds:uri="2f167871-3e85-4d9b-b3f4-4a2ca961fd90"/>
+    <ds:schemaRef ds:uri="http://schemas.microsoft.com/sharepoint/v3/contenttype/forms"/>
   </ds:schemaRefs>
 </ds:datastoreItem>
 </file>
</xml_diff>